<commit_message>
added info about pull requests and forks
</commit_message>
<xml_diff>
--- a/Git Cheatsheet.docx
+++ b/Git Cheatsheet.docx
@@ -7,47 +7,883 @@
         <w:pStyle w:val="Title"/>
         <w:jc w:val="center"/>
         <w:rPr>
+          <w:rFonts w:ascii="Helvetica" w:hAnsi="Helvetica" w:cs="Consolas"/>
+          <w:color w:val="002060"/>
+          <w:sz w:val="52"/>
+          <w:szCs w:val="52"/>
+          <w:lang w:val="en-US"/>
+        </w:rPr>
+      </w:pPr>
+      <w:proofErr w:type="spellStart"/>
+      <w:r>
+        <w:rPr>
+          <w:rFonts w:ascii="Helvetica" w:hAnsi="Helvetica" w:cs="Consolas"/>
+          <w:color w:val="002060"/>
+          <w:sz w:val="52"/>
+          <w:szCs w:val="52"/>
+          <w:lang w:val="en-US"/>
+        </w:rPr>
+        <w:t>Git</w:t>
+      </w:r>
+      <w:proofErr w:type="spellEnd"/>
+      <w:r>
+        <w:rPr>
+          <w:rFonts w:ascii="Helvetica" w:hAnsi="Helvetica" w:cs="Consolas"/>
+          <w:color w:val="002060"/>
+          <w:sz w:val="52"/>
+          <w:szCs w:val="52"/>
+          <w:lang w:val="en-US"/>
+        </w:rPr>
+        <w:t xml:space="preserve"> </w:t>
+      </w:r>
+      <w:proofErr w:type="spellStart"/>
+      <w:r>
+        <w:rPr>
+          <w:rFonts w:ascii="Helvetica" w:hAnsi="Helvetica" w:cs="Consolas"/>
+          <w:color w:val="002060"/>
+          <w:sz w:val="52"/>
+          <w:szCs w:val="52"/>
+          <w:lang w:val="en-US"/>
+        </w:rPr>
+        <w:t>Cheatsheet</w:t>
+      </w:r>
+      <w:proofErr w:type="spellEnd"/>
+    </w:p>
+    <w:p>
+      <w:pPr>
+        <w:rPr>
+          <w:lang w:val="en-US"/>
+        </w:rPr>
+      </w:pPr>
+    </w:p>
+    <w:sdt>
+      <w:sdtPr>
+        <w:id w:val="-1086838340"/>
+        <w:docPartObj>
+          <w:docPartGallery w:val="Table of Contents"/>
+          <w:docPartUnique/>
+        </w:docPartObj>
+      </w:sdtPr>
+      <w:sdtEndPr>
+        <w:rPr>
+          <w:rFonts w:asciiTheme="minorHAnsi" w:eastAsiaTheme="minorEastAsia" w:hAnsiTheme="minorHAnsi" w:cstheme="minorBidi"/>
           <w:b/>
-          <w:color w:val="9B57D3" w:themeColor="accent2"/>
-          <w:lang w:val="en-US"/>
-        </w:rPr>
-      </w:pPr>
-      <w:proofErr w:type="spellStart"/>
-      <w:r>
-        <w:rPr>
-          <w:b/>
-          <w:color w:val="9B57D3" w:themeColor="accent2"/>
-          <w:lang w:val="en-US"/>
-        </w:rPr>
-        <w:t>Git</w:t>
-      </w:r>
-      <w:proofErr w:type="spellEnd"/>
-      <w:r>
-        <w:rPr>
-          <w:b/>
-          <w:color w:val="9B57D3" w:themeColor="accent2"/>
-          <w:lang w:val="en-US"/>
-        </w:rPr>
-        <w:t xml:space="preserve"> </w:t>
-      </w:r>
-      <w:proofErr w:type="spellStart"/>
-      <w:r>
-        <w:rPr>
-          <w:b/>
-          <w:color w:val="9B57D3" w:themeColor="accent2"/>
-          <w:lang w:val="en-US"/>
-        </w:rPr>
-        <w:t>Cheatsheet</w:t>
-      </w:r>
-      <w:proofErr w:type="spellEnd"/>
-    </w:p>
-    <w:p>
-      <w:pPr>
-        <w:rPr>
-          <w:lang w:val="en-US"/>
-        </w:rPr>
-      </w:pPr>
-    </w:p>
+          <w:bCs/>
+          <w:noProof/>
+          <w:color w:val="auto"/>
+          <w:sz w:val="21"/>
+          <w:szCs w:val="21"/>
+        </w:rPr>
+      </w:sdtEndPr>
+      <w:sdtContent>
+        <w:p>
+          <w:pPr>
+            <w:pStyle w:val="TOCHeading"/>
+          </w:pPr>
+          <w:r>
+            <w:t>Table of Contents</w:t>
+          </w:r>
+        </w:p>
+        <w:p>
+          <w:pPr>
+            <w:pStyle w:val="TOC1"/>
+            <w:tabs>
+              <w:tab w:val="right" w:leader="dot" w:pos="9062"/>
+            </w:tabs>
+            <w:rPr>
+              <w:noProof/>
+              <w:sz w:val="22"/>
+              <w:szCs w:val="22"/>
+              <w:lang w:eastAsia="ro-RO"/>
+            </w:rPr>
+          </w:pPr>
+          <w:r>
+            <w:fldChar w:fldCharType="begin"/>
+          </w:r>
+          <w:r>
+            <w:instrText xml:space="preserve"> TOC \o "1-3" \h \z \u </w:instrText>
+          </w:r>
+          <w:r>
+            <w:fldChar w:fldCharType="separate"/>
+          </w:r>
+          <w:hyperlink w:anchor="_Toc412071032" w:history="1">
+            <w:r>
+              <w:rPr>
+                <w:rStyle w:val="Hyperlink"/>
+                <w:noProof/>
+                <w:lang w:val="en-US"/>
+              </w:rPr>
+              <w:t>Working with local repository</w:t>
+            </w:r>
+            <w:r>
+              <w:rPr>
+                <w:noProof/>
+                <w:webHidden/>
+              </w:rPr>
+              <w:tab/>
+            </w:r>
+            <w:r>
+              <w:rPr>
+                <w:noProof/>
+                <w:webHidden/>
+              </w:rPr>
+              <w:fldChar w:fldCharType="begin"/>
+            </w:r>
+            <w:r>
+              <w:rPr>
+                <w:noProof/>
+                <w:webHidden/>
+              </w:rPr>
+              <w:instrText xml:space="preserve"> PAGEREF _Toc412071032 \h </w:instrText>
+            </w:r>
+            <w:r>
+              <w:rPr>
+                <w:noProof/>
+                <w:webHidden/>
+              </w:rPr>
+            </w:r>
+            <w:r>
+              <w:rPr>
+                <w:noProof/>
+                <w:webHidden/>
+              </w:rPr>
+              <w:fldChar w:fldCharType="separate"/>
+            </w:r>
+            <w:r>
+              <w:rPr>
+                <w:noProof/>
+                <w:webHidden/>
+              </w:rPr>
+              <w:t>1</w:t>
+            </w:r>
+            <w:r>
+              <w:rPr>
+                <w:noProof/>
+                <w:webHidden/>
+              </w:rPr>
+              <w:fldChar w:fldCharType="end"/>
+            </w:r>
+          </w:hyperlink>
+        </w:p>
+        <w:p>
+          <w:pPr>
+            <w:pStyle w:val="TOC2"/>
+            <w:tabs>
+              <w:tab w:val="left" w:pos="660"/>
+              <w:tab w:val="right" w:leader="dot" w:pos="9062"/>
+            </w:tabs>
+            <w:rPr>
+              <w:noProof/>
+              <w:sz w:val="22"/>
+              <w:szCs w:val="22"/>
+              <w:lang w:eastAsia="ro-RO"/>
+            </w:rPr>
+          </w:pPr>
+          <w:hyperlink w:anchor="_Toc412071033" w:history="1">
+            <w:r>
+              <w:rPr>
+                <w:rStyle w:val="Hyperlink"/>
+                <w:rFonts w:ascii="Symbol" w:hAnsi="Symbol"/>
+                <w:noProof/>
+                <w:lang w:val="en-US"/>
+              </w:rPr>
+              <w:t></w:t>
+            </w:r>
+            <w:r>
+              <w:rPr>
+                <w:noProof/>
+                <w:sz w:val="22"/>
+                <w:szCs w:val="22"/>
+                <w:lang w:eastAsia="ro-RO"/>
+              </w:rPr>
+              <w:tab/>
+            </w:r>
+            <w:r>
+              <w:rPr>
+                <w:rStyle w:val="Hyperlink"/>
+                <w:noProof/>
+                <w:lang w:val="en-US"/>
+              </w:rPr>
+              <w:t>git init</w:t>
+            </w:r>
+            <w:r>
+              <w:rPr>
+                <w:noProof/>
+                <w:webHidden/>
+              </w:rPr>
+              <w:tab/>
+            </w:r>
+            <w:r>
+              <w:rPr>
+                <w:noProof/>
+                <w:webHidden/>
+              </w:rPr>
+              <w:fldChar w:fldCharType="begin"/>
+            </w:r>
+            <w:r>
+              <w:rPr>
+                <w:noProof/>
+                <w:webHidden/>
+              </w:rPr>
+              <w:instrText xml:space="preserve"> PAGEREF _Toc412071033 \h </w:instrText>
+            </w:r>
+            <w:r>
+              <w:rPr>
+                <w:noProof/>
+                <w:webHidden/>
+              </w:rPr>
+            </w:r>
+            <w:r>
+              <w:rPr>
+                <w:noProof/>
+                <w:webHidden/>
+              </w:rPr>
+              <w:fldChar w:fldCharType="separate"/>
+            </w:r>
+            <w:r>
+              <w:rPr>
+                <w:noProof/>
+                <w:webHidden/>
+              </w:rPr>
+              <w:t>1</w:t>
+            </w:r>
+            <w:r>
+              <w:rPr>
+                <w:noProof/>
+                <w:webHidden/>
+              </w:rPr>
+              <w:fldChar w:fldCharType="end"/>
+            </w:r>
+          </w:hyperlink>
+        </w:p>
+        <w:p>
+          <w:pPr>
+            <w:pStyle w:val="TOC2"/>
+            <w:tabs>
+              <w:tab w:val="left" w:pos="660"/>
+              <w:tab w:val="right" w:leader="dot" w:pos="9062"/>
+            </w:tabs>
+            <w:rPr>
+              <w:noProof/>
+              <w:sz w:val="22"/>
+              <w:szCs w:val="22"/>
+              <w:lang w:eastAsia="ro-RO"/>
+            </w:rPr>
+          </w:pPr>
+          <w:hyperlink w:anchor="_Toc412071034" w:history="1">
+            <w:r>
+              <w:rPr>
+                <w:rStyle w:val="Hyperlink"/>
+                <w:rFonts w:ascii="Symbol" w:hAnsi="Symbol"/>
+                <w:noProof/>
+                <w:lang w:val="en-US"/>
+              </w:rPr>
+              <w:t></w:t>
+            </w:r>
+            <w:r>
+              <w:rPr>
+                <w:noProof/>
+                <w:sz w:val="22"/>
+                <w:szCs w:val="22"/>
+                <w:lang w:eastAsia="ro-RO"/>
+              </w:rPr>
+              <w:tab/>
+            </w:r>
+            <w:r>
+              <w:rPr>
+                <w:rStyle w:val="Hyperlink"/>
+                <w:noProof/>
+                <w:lang w:val="en-US"/>
+              </w:rPr>
+              <w:t>git clone &lt;url&gt;</w:t>
+            </w:r>
+            <w:r>
+              <w:rPr>
+                <w:noProof/>
+                <w:webHidden/>
+              </w:rPr>
+              <w:tab/>
+            </w:r>
+            <w:r>
+              <w:rPr>
+                <w:noProof/>
+                <w:webHidden/>
+              </w:rPr>
+              <w:fldChar w:fldCharType="begin"/>
+            </w:r>
+            <w:r>
+              <w:rPr>
+                <w:noProof/>
+                <w:webHidden/>
+              </w:rPr>
+              <w:instrText xml:space="preserve"> PAGEREF _Toc412071034 \h </w:instrText>
+            </w:r>
+            <w:r>
+              <w:rPr>
+                <w:noProof/>
+                <w:webHidden/>
+              </w:rPr>
+            </w:r>
+            <w:r>
+              <w:rPr>
+                <w:noProof/>
+                <w:webHidden/>
+              </w:rPr>
+              <w:fldChar w:fldCharType="separate"/>
+            </w:r>
+            <w:r>
+              <w:rPr>
+                <w:noProof/>
+                <w:webHidden/>
+              </w:rPr>
+              <w:t>1</w:t>
+            </w:r>
+            <w:r>
+              <w:rPr>
+                <w:noProof/>
+                <w:webHidden/>
+              </w:rPr>
+              <w:fldChar w:fldCharType="end"/>
+            </w:r>
+          </w:hyperlink>
+        </w:p>
+        <w:p>
+          <w:pPr>
+            <w:pStyle w:val="TOC2"/>
+            <w:tabs>
+              <w:tab w:val="left" w:pos="660"/>
+              <w:tab w:val="right" w:leader="dot" w:pos="9062"/>
+            </w:tabs>
+            <w:rPr>
+              <w:noProof/>
+              <w:sz w:val="22"/>
+              <w:szCs w:val="22"/>
+              <w:lang w:eastAsia="ro-RO"/>
+            </w:rPr>
+          </w:pPr>
+          <w:hyperlink w:anchor="_Toc412071035" w:history="1">
+            <w:r>
+              <w:rPr>
+                <w:rStyle w:val="Hyperlink"/>
+                <w:rFonts w:ascii="Symbol" w:hAnsi="Symbol"/>
+                <w:noProof/>
+                <w:lang w:val="en-US"/>
+              </w:rPr>
+              <w:t></w:t>
+            </w:r>
+            <w:r>
+              <w:rPr>
+                <w:noProof/>
+                <w:sz w:val="22"/>
+                <w:szCs w:val="22"/>
+                <w:lang w:eastAsia="ro-RO"/>
+              </w:rPr>
+              <w:tab/>
+            </w:r>
+            <w:r>
+              <w:rPr>
+                <w:rStyle w:val="Hyperlink"/>
+                <w:noProof/>
+                <w:lang w:val="en-US"/>
+              </w:rPr>
+              <w:t>git add</w:t>
+            </w:r>
+            <w:r>
+              <w:rPr>
+                <w:noProof/>
+                <w:webHidden/>
+              </w:rPr>
+              <w:tab/>
+            </w:r>
+            <w:r>
+              <w:rPr>
+                <w:noProof/>
+                <w:webHidden/>
+              </w:rPr>
+              <w:fldChar w:fldCharType="begin"/>
+            </w:r>
+            <w:r>
+              <w:rPr>
+                <w:noProof/>
+                <w:webHidden/>
+              </w:rPr>
+              <w:instrText xml:space="preserve"> PAGEREF _Toc412071035 \h </w:instrText>
+            </w:r>
+            <w:r>
+              <w:rPr>
+                <w:noProof/>
+                <w:webHidden/>
+              </w:rPr>
+            </w:r>
+            <w:r>
+              <w:rPr>
+                <w:noProof/>
+                <w:webHidden/>
+              </w:rPr>
+              <w:fldChar w:fldCharType="separate"/>
+            </w:r>
+            <w:r>
+              <w:rPr>
+                <w:noProof/>
+                <w:webHidden/>
+              </w:rPr>
+              <w:t>1</w:t>
+            </w:r>
+            <w:r>
+              <w:rPr>
+                <w:noProof/>
+                <w:webHidden/>
+              </w:rPr>
+              <w:fldChar w:fldCharType="end"/>
+            </w:r>
+          </w:hyperlink>
+        </w:p>
+        <w:p>
+          <w:pPr>
+            <w:pStyle w:val="TOC2"/>
+            <w:tabs>
+              <w:tab w:val="left" w:pos="660"/>
+              <w:tab w:val="right" w:leader="dot" w:pos="9062"/>
+            </w:tabs>
+            <w:rPr>
+              <w:noProof/>
+              <w:sz w:val="22"/>
+              <w:szCs w:val="22"/>
+              <w:lang w:eastAsia="ro-RO"/>
+            </w:rPr>
+          </w:pPr>
+          <w:hyperlink w:anchor="_Toc412071036" w:history="1">
+            <w:r>
+              <w:rPr>
+                <w:rStyle w:val="Hyperlink"/>
+                <w:rFonts w:ascii="Symbol" w:hAnsi="Symbol"/>
+                <w:noProof/>
+              </w:rPr>
+              <w:t></w:t>
+            </w:r>
+            <w:r>
+              <w:rPr>
+                <w:noProof/>
+                <w:sz w:val="22"/>
+                <w:szCs w:val="22"/>
+                <w:lang w:eastAsia="ro-RO"/>
+              </w:rPr>
+              <w:tab/>
+            </w:r>
+            <w:r>
+              <w:rPr>
+                <w:rStyle w:val="Hyperlink"/>
+                <w:noProof/>
+              </w:rPr>
+              <w:t>git commit</w:t>
+            </w:r>
+            <w:r>
+              <w:rPr>
+                <w:noProof/>
+                <w:webHidden/>
+              </w:rPr>
+              <w:tab/>
+            </w:r>
+            <w:r>
+              <w:rPr>
+                <w:noProof/>
+                <w:webHidden/>
+              </w:rPr>
+              <w:fldChar w:fldCharType="begin"/>
+            </w:r>
+            <w:r>
+              <w:rPr>
+                <w:noProof/>
+                <w:webHidden/>
+              </w:rPr>
+              <w:instrText xml:space="preserve"> PAGEREF _Toc412071036 \h </w:instrText>
+            </w:r>
+            <w:r>
+              <w:rPr>
+                <w:noProof/>
+                <w:webHidden/>
+              </w:rPr>
+            </w:r>
+            <w:r>
+              <w:rPr>
+                <w:noProof/>
+                <w:webHidden/>
+              </w:rPr>
+              <w:fldChar w:fldCharType="separate"/>
+            </w:r>
+            <w:r>
+              <w:rPr>
+                <w:noProof/>
+                <w:webHidden/>
+              </w:rPr>
+              <w:t>1</w:t>
+            </w:r>
+            <w:r>
+              <w:rPr>
+                <w:noProof/>
+                <w:webHidden/>
+              </w:rPr>
+              <w:fldChar w:fldCharType="end"/>
+            </w:r>
+          </w:hyperlink>
+        </w:p>
+        <w:p>
+          <w:pPr>
+            <w:pStyle w:val="TOC2"/>
+            <w:tabs>
+              <w:tab w:val="left" w:pos="660"/>
+              <w:tab w:val="right" w:leader="dot" w:pos="9062"/>
+            </w:tabs>
+            <w:rPr>
+              <w:noProof/>
+              <w:sz w:val="22"/>
+              <w:szCs w:val="22"/>
+              <w:lang w:eastAsia="ro-RO"/>
+            </w:rPr>
+          </w:pPr>
+          <w:hyperlink w:anchor="_Toc412071037" w:history="1">
+            <w:r>
+              <w:rPr>
+                <w:rStyle w:val="Hyperlink"/>
+                <w:rFonts w:ascii="Symbol" w:hAnsi="Symbol"/>
+                <w:noProof/>
+                <w:lang w:val="en-US"/>
+              </w:rPr>
+              <w:t></w:t>
+            </w:r>
+            <w:r>
+              <w:rPr>
+                <w:noProof/>
+                <w:sz w:val="22"/>
+                <w:szCs w:val="22"/>
+                <w:lang w:eastAsia="ro-RO"/>
+              </w:rPr>
+              <w:tab/>
+            </w:r>
+            <w:r>
+              <w:rPr>
+                <w:rStyle w:val="Hyperlink"/>
+                <w:noProof/>
+                <w:lang w:val="en-US"/>
+              </w:rPr>
+              <w:t>git commit –amend</w:t>
+            </w:r>
+            <w:r>
+              <w:rPr>
+                <w:noProof/>
+                <w:webHidden/>
+              </w:rPr>
+              <w:tab/>
+            </w:r>
+            <w:r>
+              <w:rPr>
+                <w:noProof/>
+                <w:webHidden/>
+              </w:rPr>
+              <w:fldChar w:fldCharType="begin"/>
+            </w:r>
+            <w:r>
+              <w:rPr>
+                <w:noProof/>
+                <w:webHidden/>
+              </w:rPr>
+              <w:instrText xml:space="preserve"> PAGEREF _Toc412071037 \h </w:instrText>
+            </w:r>
+            <w:r>
+              <w:rPr>
+                <w:noProof/>
+                <w:webHidden/>
+              </w:rPr>
+            </w:r>
+            <w:r>
+              <w:rPr>
+                <w:noProof/>
+                <w:webHidden/>
+              </w:rPr>
+              <w:fldChar w:fldCharType="separate"/>
+            </w:r>
+            <w:r>
+              <w:rPr>
+                <w:noProof/>
+                <w:webHidden/>
+              </w:rPr>
+              <w:t>2</w:t>
+            </w:r>
+            <w:r>
+              <w:rPr>
+                <w:noProof/>
+                <w:webHidden/>
+              </w:rPr>
+              <w:fldChar w:fldCharType="end"/>
+            </w:r>
+          </w:hyperlink>
+        </w:p>
+        <w:p>
+          <w:pPr>
+            <w:pStyle w:val="TOC2"/>
+            <w:tabs>
+              <w:tab w:val="left" w:pos="660"/>
+              <w:tab w:val="right" w:leader="dot" w:pos="9062"/>
+            </w:tabs>
+            <w:rPr>
+              <w:noProof/>
+              <w:sz w:val="22"/>
+              <w:szCs w:val="22"/>
+              <w:lang w:eastAsia="ro-RO"/>
+            </w:rPr>
+          </w:pPr>
+          <w:hyperlink w:anchor="_Toc412071038" w:history="1">
+            <w:r>
+              <w:rPr>
+                <w:rStyle w:val="Hyperlink"/>
+                <w:rFonts w:ascii="Symbol" w:hAnsi="Symbol"/>
+                <w:noProof/>
+                <w:lang w:val="en-US"/>
+              </w:rPr>
+              <w:t></w:t>
+            </w:r>
+            <w:r>
+              <w:rPr>
+                <w:noProof/>
+                <w:sz w:val="22"/>
+                <w:szCs w:val="22"/>
+                <w:lang w:eastAsia="ro-RO"/>
+              </w:rPr>
+              <w:tab/>
+            </w:r>
+            <w:r>
+              <w:rPr>
+                <w:rStyle w:val="Hyperlink"/>
+                <w:noProof/>
+                <w:lang w:val="en-US"/>
+              </w:rPr>
+              <w:t>ignore files</w:t>
+            </w:r>
+            <w:r>
+              <w:rPr>
+                <w:noProof/>
+                <w:webHidden/>
+              </w:rPr>
+              <w:tab/>
+            </w:r>
+            <w:r>
+              <w:rPr>
+                <w:noProof/>
+                <w:webHidden/>
+              </w:rPr>
+              <w:fldChar w:fldCharType="begin"/>
+            </w:r>
+            <w:r>
+              <w:rPr>
+                <w:noProof/>
+                <w:webHidden/>
+              </w:rPr>
+              <w:instrText xml:space="preserve"> PAGEREF _Toc412071038 \h </w:instrText>
+            </w:r>
+            <w:r>
+              <w:rPr>
+                <w:noProof/>
+                <w:webHidden/>
+              </w:rPr>
+            </w:r>
+            <w:r>
+              <w:rPr>
+                <w:noProof/>
+                <w:webHidden/>
+              </w:rPr>
+              <w:fldChar w:fldCharType="separate"/>
+            </w:r>
+            <w:r>
+              <w:rPr>
+                <w:noProof/>
+                <w:webHidden/>
+              </w:rPr>
+              <w:t>2</w:t>
+            </w:r>
+            <w:r>
+              <w:rPr>
+                <w:noProof/>
+                <w:webHidden/>
+              </w:rPr>
+              <w:fldChar w:fldCharType="end"/>
+            </w:r>
+          </w:hyperlink>
+        </w:p>
+        <w:p>
+          <w:pPr>
+            <w:pStyle w:val="TOC2"/>
+            <w:tabs>
+              <w:tab w:val="left" w:pos="660"/>
+              <w:tab w:val="right" w:leader="dot" w:pos="9062"/>
+            </w:tabs>
+            <w:rPr>
+              <w:noProof/>
+              <w:sz w:val="22"/>
+              <w:szCs w:val="22"/>
+              <w:lang w:eastAsia="ro-RO"/>
+            </w:rPr>
+          </w:pPr>
+          <w:hyperlink w:anchor="_Toc412071039" w:history="1">
+            <w:r>
+              <w:rPr>
+                <w:rStyle w:val="Hyperlink"/>
+                <w:rFonts w:ascii="Symbol" w:hAnsi="Symbol"/>
+                <w:noProof/>
+                <w:lang w:val="en-US"/>
+              </w:rPr>
+              <w:t></w:t>
+            </w:r>
+            <w:r>
+              <w:rPr>
+                <w:noProof/>
+                <w:sz w:val="22"/>
+                <w:szCs w:val="22"/>
+                <w:lang w:eastAsia="ro-RO"/>
+              </w:rPr>
+              <w:tab/>
+            </w:r>
+            <w:r>
+              <w:rPr>
+                <w:rStyle w:val="Hyperlink"/>
+                <w:noProof/>
+                <w:lang w:val="en-US"/>
+              </w:rPr>
+              <w:t>stash files</w:t>
+            </w:r>
+            <w:r>
+              <w:rPr>
+                <w:noProof/>
+                <w:webHidden/>
+              </w:rPr>
+              <w:tab/>
+            </w:r>
+            <w:r>
+              <w:rPr>
+                <w:noProof/>
+                <w:webHidden/>
+              </w:rPr>
+              <w:fldChar w:fldCharType="begin"/>
+            </w:r>
+            <w:r>
+              <w:rPr>
+                <w:noProof/>
+                <w:webHidden/>
+              </w:rPr>
+              <w:instrText xml:space="preserve"> PAGEREF _Toc412071039 \h </w:instrText>
+            </w:r>
+            <w:r>
+              <w:rPr>
+                <w:noProof/>
+                <w:webHidden/>
+              </w:rPr>
+            </w:r>
+            <w:r>
+              <w:rPr>
+                <w:noProof/>
+                <w:webHidden/>
+              </w:rPr>
+              <w:fldChar w:fldCharType="separate"/>
+            </w:r>
+            <w:r>
+              <w:rPr>
+                <w:noProof/>
+                <w:webHidden/>
+              </w:rPr>
+              <w:t>2</w:t>
+            </w:r>
+            <w:r>
+              <w:rPr>
+                <w:noProof/>
+                <w:webHidden/>
+              </w:rPr>
+              <w:fldChar w:fldCharType="end"/>
+            </w:r>
+          </w:hyperlink>
+        </w:p>
+        <w:p>
+          <w:pPr>
+            <w:pStyle w:val="TOC1"/>
+            <w:tabs>
+              <w:tab w:val="right" w:leader="dot" w:pos="9062"/>
+            </w:tabs>
+            <w:rPr>
+              <w:noProof/>
+              <w:sz w:val="22"/>
+              <w:szCs w:val="22"/>
+              <w:lang w:eastAsia="ro-RO"/>
+            </w:rPr>
+          </w:pPr>
+          <w:hyperlink w:anchor="_Toc412071040" w:history="1">
+            <w:r>
+              <w:rPr>
+                <w:rStyle w:val="Hyperlink"/>
+                <w:noProof/>
+                <w:lang w:val="en-US"/>
+              </w:rPr>
+              <w:t>Pull requests &amp; Forks</w:t>
+            </w:r>
+            <w:r>
+              <w:rPr>
+                <w:noProof/>
+                <w:webHidden/>
+              </w:rPr>
+              <w:tab/>
+            </w:r>
+            <w:r>
+              <w:rPr>
+                <w:noProof/>
+                <w:webHidden/>
+              </w:rPr>
+              <w:fldChar w:fldCharType="begin"/>
+            </w:r>
+            <w:r>
+              <w:rPr>
+                <w:noProof/>
+                <w:webHidden/>
+              </w:rPr>
+              <w:instrText xml:space="preserve"> PAGEREF _Toc412071040 \h </w:instrText>
+            </w:r>
+            <w:r>
+              <w:rPr>
+                <w:noProof/>
+                <w:webHidden/>
+              </w:rPr>
+            </w:r>
+            <w:r>
+              <w:rPr>
+                <w:noProof/>
+                <w:webHidden/>
+              </w:rPr>
+              <w:fldChar w:fldCharType="separate"/>
+            </w:r>
+            <w:r>
+              <w:rPr>
+                <w:noProof/>
+                <w:webHidden/>
+              </w:rPr>
+              <w:t>3</w:t>
+            </w:r>
+            <w:r>
+              <w:rPr>
+                <w:noProof/>
+                <w:webHidden/>
+              </w:rPr>
+              <w:fldChar w:fldCharType="end"/>
+            </w:r>
+          </w:hyperlink>
+        </w:p>
+        <w:p>
+          <w:r>
+            <w:rPr>
+              <w:b/>
+              <w:bCs/>
+              <w:noProof/>
+            </w:rPr>
+            <w:fldChar w:fldCharType="end"/>
+          </w:r>
+        </w:p>
+      </w:sdtContent>
+    </w:sdt>
     <w:p>
       <w:pPr>
         <w:rPr>
@@ -62,12 +898,14 @@
           <w:lang w:val="en-US"/>
         </w:rPr>
       </w:pPr>
+      <w:bookmarkStart w:id="0" w:name="_Toc412071032"/>
       <w:r>
         <w:rPr>
           <w:lang w:val="en-US"/>
         </w:rPr>
         <w:t>Working with local repository</w:t>
       </w:r>
+      <w:bookmarkEnd w:id="0"/>
     </w:p>
     <w:p>
       <w:pPr>
@@ -80,6 +918,7 @@
           <w:lang w:val="en-US"/>
         </w:rPr>
       </w:pPr>
+      <w:bookmarkStart w:id="1" w:name="_Toc412071033"/>
       <w:proofErr w:type="spellStart"/>
       <w:proofErr w:type="gramStart"/>
       <w:r>
@@ -103,12 +942,158 @@
         </w:rPr>
         <w:t>init</w:t>
       </w:r>
+      <w:bookmarkEnd w:id="1"/>
       <w:proofErr w:type="spellEnd"/>
       <w:r>
         <w:rPr>
           <w:lang w:val="en-US"/>
         </w:rPr>
         <w:t xml:space="preserve"> </w:t>
+      </w:r>
+    </w:p>
+    <w:p>
+      <w:pPr>
+        <w:pStyle w:val="Details"/>
+      </w:pPr>
+      <w:r>
+        <w:t xml:space="preserve">creates new </w:t>
+      </w:r>
+      <w:proofErr w:type="spellStart"/>
+      <w:r>
+        <w:t>git</w:t>
+      </w:r>
+      <w:proofErr w:type="spellEnd"/>
+      <w:r>
+        <w:t xml:space="preserve"> repository</w:t>
+      </w:r>
+    </w:p>
+    <w:p>
+      <w:pPr>
+        <w:pStyle w:val="Heading2"/>
+        <w:numPr>
+          <w:ilvl w:val="0"/>
+          <w:numId w:val="1"/>
+        </w:numPr>
+        <w:rPr>
+          <w:lang w:val="en-US"/>
+        </w:rPr>
+      </w:pPr>
+      <w:bookmarkStart w:id="2" w:name="_Toc412071034"/>
+      <w:proofErr w:type="spellStart"/>
+      <w:proofErr w:type="gramStart"/>
+      <w:r>
+        <w:rPr>
+          <w:lang w:val="en-US"/>
+        </w:rPr>
+        <w:t>git</w:t>
+      </w:r>
+      <w:proofErr w:type="spellEnd"/>
+      <w:proofErr w:type="gramEnd"/>
+      <w:r>
+        <w:rPr>
+          <w:lang w:val="en-US"/>
+        </w:rPr>
+        <w:t xml:space="preserve"> clone &lt;</w:t>
+      </w:r>
+      <w:proofErr w:type="spellStart"/>
+      <w:r>
+        <w:rPr>
+          <w:lang w:val="en-US"/>
+        </w:rPr>
+        <w:t>url</w:t>
+      </w:r>
+      <w:proofErr w:type="spellEnd"/>
+      <w:r>
+        <w:rPr>
+          <w:lang w:val="en-US"/>
+        </w:rPr>
+        <w:t>&gt;</w:t>
+      </w:r>
+      <w:bookmarkEnd w:id="2"/>
+    </w:p>
+    <w:p>
+      <w:pPr>
+        <w:pStyle w:val="Details"/>
+      </w:pPr>
+      <w:r>
+        <w:t>clones an existing repository</w:t>
+      </w:r>
+    </w:p>
+    <w:p>
+      <w:pPr>
+        <w:pStyle w:val="Subtitle"/>
+        <w:numPr>
+          <w:ilvl w:val="1"/>
+          <w:numId w:val="1"/>
+        </w:numPr>
+        <w:rPr>
+          <w:rStyle w:val="SubtleEmphasis"/>
+          <w:rFonts w:ascii="Consolas" w:hAnsi="Consolas" w:cs="Consolas"/>
+          <w:color w:val="472CBB" w:themeColor="accent3" w:themeShade="BF"/>
+          <w:sz w:val="22"/>
+          <w:szCs w:val="22"/>
+        </w:rPr>
+      </w:pPr>
+      <w:r>
+        <w:rPr>
+          <w:rStyle w:val="SubtleEmphasis"/>
+          <w:rFonts w:ascii="Consolas" w:hAnsi="Consolas" w:cs="Consolas"/>
+          <w:color w:val="472CBB" w:themeColor="accent3" w:themeShade="BF"/>
+          <w:sz w:val="22"/>
+          <w:szCs w:val="22"/>
+        </w:rPr>
+        <w:t>git clone https://github.com/bujdeabogdan/git-cheatsheet.git</w:t>
+      </w:r>
+    </w:p>
+    <w:p>
+      <w:pPr>
+        <w:pStyle w:val="Heading2"/>
+        <w:numPr>
+          <w:ilvl w:val="0"/>
+          <w:numId w:val="1"/>
+        </w:numPr>
+        <w:rPr>
+          <w:lang w:val="en-US"/>
+        </w:rPr>
+      </w:pPr>
+      <w:bookmarkStart w:id="3" w:name="_Toc412071035"/>
+      <w:proofErr w:type="spellStart"/>
+      <w:proofErr w:type="gramStart"/>
+      <w:r>
+        <w:rPr>
+          <w:lang w:val="en-US"/>
+        </w:rPr>
+        <w:t>git</w:t>
+      </w:r>
+      <w:proofErr w:type="spellEnd"/>
+      <w:proofErr w:type="gramEnd"/>
+      <w:r>
+        <w:rPr>
+          <w:lang w:val="en-US"/>
+        </w:rPr>
+        <w:t xml:space="preserve"> add</w:t>
+      </w:r>
+      <w:bookmarkEnd w:id="3"/>
+    </w:p>
+    <w:p>
+      <w:pPr>
+        <w:pStyle w:val="Details"/>
+      </w:pPr>
+      <w:r>
+        <w:t>adds file to staging area(prepare for commit)</w:t>
+      </w:r>
+    </w:p>
+    <w:p>
+      <w:pPr>
+        <w:pStyle w:val="Details"/>
+      </w:pPr>
+      <w:proofErr w:type="spellStart"/>
+      <w:r>
+        <w:t>git</w:t>
+      </w:r>
+      <w:proofErr w:type="spellEnd"/>
+      <w:r>
+        <w:t xml:space="preserve"> only commits files that are in the staging area, this way you can change many files but you can select which files to commit and which ones to not</w:t>
       </w:r>
     </w:p>
     <w:p>
@@ -119,28 +1104,122 @@
           <w:numId w:val="1"/>
         </w:numPr>
         <w:rPr>
-          <w:lang w:val="en-US"/>
-        </w:rPr>
-      </w:pPr>
-      <w:r>
-        <w:rPr>
-          <w:lang w:val="en-US"/>
-        </w:rPr>
-        <w:t xml:space="preserve">creates new </w:t>
-      </w:r>
-      <w:proofErr w:type="spellStart"/>
-      <w:r>
-        <w:rPr>
-          <w:lang w:val="en-US"/>
-        </w:rPr>
-        <w:t>git</w:t>
-      </w:r>
-      <w:proofErr w:type="spellEnd"/>
-      <w:r>
-        <w:rPr>
-          <w:lang w:val="en-US"/>
-        </w:rPr>
-        <w:t xml:space="preserve"> repository</w:t>
+          <w:rStyle w:val="SubtleEmphasis"/>
+          <w:rFonts w:ascii="Consolas" w:hAnsi="Consolas" w:cs="Consolas"/>
+          <w:color w:val="755DD9" w:themeColor="accent3"/>
+          <w:sz w:val="24"/>
+          <w:szCs w:val="24"/>
+        </w:rPr>
+      </w:pPr>
+      <w:r>
+        <w:rPr>
+          <w:rStyle w:val="SubtleEmphasis"/>
+          <w:rFonts w:ascii="Consolas" w:hAnsi="Consolas" w:cs="Consolas"/>
+          <w:color w:val="755DD9" w:themeColor="accent3"/>
+          <w:sz w:val="24"/>
+          <w:szCs w:val="24"/>
+        </w:rPr>
+        <w:t>git add file.txt</w:t>
+      </w:r>
+    </w:p>
+    <w:p>
+      <w:pPr>
+        <w:pStyle w:val="Details"/>
+        <w:rPr>
+          <w:rStyle w:val="SubtleEmphasis"/>
+          <w:i w:val="0"/>
+          <w:iCs w:val="0"/>
+        </w:rPr>
+      </w:pPr>
+      <w:r>
+        <w:t>this one adds all the files in the staging area</w:t>
+      </w:r>
+      <w:bookmarkStart w:id="4" w:name="_GoBack"/>
+      <w:bookmarkEnd w:id="4"/>
+    </w:p>
+    <w:p>
+      <w:pPr>
+        <w:pStyle w:val="Code"/>
+        <w:rPr>
+          <w:rStyle w:val="SubtleEmphasis"/>
+        </w:rPr>
+      </w:pPr>
+      <w:r>
+        <w:rPr>
+          <w:rStyle w:val="SubtleEmphasis"/>
+        </w:rPr>
+        <w:t xml:space="preserve">git add . </w:t>
+      </w:r>
+    </w:p>
+    <w:p>
+      <w:pPr>
+        <w:pStyle w:val="Heading2"/>
+        <w:numPr>
+          <w:ilvl w:val="0"/>
+          <w:numId w:val="4"/>
+        </w:numPr>
+      </w:pPr>
+      <w:bookmarkStart w:id="5" w:name="_Toc412071036"/>
+      <w:r>
+        <w:t>git commit</w:t>
+      </w:r>
+      <w:bookmarkEnd w:id="5"/>
+    </w:p>
+    <w:p>
+      <w:pPr>
+        <w:pStyle w:val="Details"/>
+      </w:pPr>
+      <w:r>
+        <w:t>creates a snapshot of the repository</w:t>
+      </w:r>
+    </w:p>
+    <w:p>
+      <w:pPr>
+        <w:pStyle w:val="Details"/>
+      </w:pPr>
+      <w:r>
+        <w:t>saves the state of the files at a certain moment</w:t>
+      </w:r>
+    </w:p>
+    <w:p>
+      <w:pPr>
+        <w:pStyle w:val="ListParagraph"/>
+        <w:numPr>
+          <w:ilvl w:val="1"/>
+          <w:numId w:val="1"/>
+        </w:numPr>
+        <w:rPr>
+          <w:rStyle w:val="SubtleEmphasis"/>
+          <w:color w:val="755DD9" w:themeColor="accent3"/>
+        </w:rPr>
+      </w:pPr>
+      <w:r>
+        <w:rPr>
+          <w:rStyle w:val="SubtleEmphasis"/>
+          <w:color w:val="755DD9" w:themeColor="accent3"/>
+        </w:rPr>
+        <w:lastRenderedPageBreak/>
+        <w:t>git commit –m “commit message”</w:t>
+      </w:r>
+    </w:p>
+    <w:p>
+      <w:pPr>
+        <w:pStyle w:val="ListParagraph"/>
+        <w:numPr>
+          <w:ilvl w:val="1"/>
+          <w:numId w:val="1"/>
+        </w:numPr>
+        <w:rPr>
+          <w:rStyle w:val="SubtleEmphasis"/>
+          <w:color w:val="755DD9" w:themeColor="accent3"/>
+        </w:rPr>
+      </w:pPr>
+      <w:r>
+        <w:rPr>
+          <w:rStyle w:val="SubtleEmphasis"/>
+          <w:color w:val="755DD9" w:themeColor="accent3"/>
+        </w:rPr>
+        <w:t>git commit –a –m “this commits all the files in the repository even if they are in the staging area or not”</w:t>
       </w:r>
     </w:p>
     <w:p>
@@ -154,6 +1233,7 @@
           <w:lang w:val="en-US"/>
         </w:rPr>
       </w:pPr>
+      <w:bookmarkStart w:id="6" w:name="_Toc412071037"/>
       <w:proofErr w:type="spellStart"/>
       <w:proofErr w:type="gramStart"/>
       <w:r>
@@ -168,65 +1248,208 @@
         <w:rPr>
           <w:lang w:val="en-US"/>
         </w:rPr>
-        <w:t xml:space="preserve"> clone &lt;</w:t>
+        <w:t xml:space="preserve"> </w:t>
+      </w:r>
+      <w:r>
+        <w:rPr>
+          <w:lang w:val="en-US"/>
+        </w:rPr>
+        <w:t>commit –amend</w:t>
+      </w:r>
+      <w:bookmarkEnd w:id="6"/>
+    </w:p>
+    <w:p>
+      <w:pPr>
+        <w:pStyle w:val="Details"/>
+      </w:pPr>
+      <w:r>
+        <w:t>useful when you made a commit but you want to include other changes in that commit</w:t>
+      </w:r>
+    </w:p>
+    <w:p>
+      <w:pPr>
+        <w:pStyle w:val="Details"/>
+      </w:pPr>
+      <w:r>
+        <w:t xml:space="preserve">let’s say you forgot to change the </w:t>
       </w:r>
       <w:proofErr w:type="spellStart"/>
       <w:r>
-        <w:rPr>
-          <w:lang w:val="en-US"/>
-        </w:rPr>
-        <w:t>url</w:t>
+        <w:t>db</w:t>
       </w:r>
       <w:proofErr w:type="spellEnd"/>
       <w:r>
-        <w:rPr>
-          <w:lang w:val="en-US"/>
-        </w:rPr>
-        <w:t>&gt;</w:t>
-      </w:r>
-    </w:p>
-    <w:p>
-      <w:pPr>
-        <w:pStyle w:val="ListParagraph"/>
+        <w:t xml:space="preserve"> </w:t>
+      </w:r>
+      <w:proofErr w:type="spellStart"/>
+      <w:r>
+        <w:t>ip</w:t>
+      </w:r>
+      <w:proofErr w:type="spellEnd"/>
+      <w:r>
+        <w:t xml:space="preserve"> from local to production, and you don’t want to make another commit, or you made a mistake in the commit message</w:t>
+      </w:r>
+    </w:p>
+    <w:p>
+      <w:pPr>
+        <w:pStyle w:val="Details"/>
+      </w:pPr>
+      <w:r>
+        <w:t>the flow is like this:</w:t>
+      </w:r>
+    </w:p>
+    <w:p>
+      <w:pPr>
+        <w:pStyle w:val="Details"/>
         <w:numPr>
-          <w:ilvl w:val="1"/>
+          <w:ilvl w:val="2"/>
           <w:numId w:val="1"/>
         </w:numPr>
-        <w:rPr>
-          <w:lang w:val="en-US"/>
-        </w:rPr>
-      </w:pPr>
-      <w:r>
-        <w:rPr>
-          <w:lang w:val="en-US"/>
-        </w:rPr>
-        <w:t>clones an existing repository</w:t>
-      </w:r>
-    </w:p>
-    <w:p>
-      <w:pPr>
-        <w:pStyle w:val="Subtitle"/>
+      </w:pPr>
+      <w:r>
+        <w:t>you make the bad commit</w:t>
+      </w:r>
+    </w:p>
+    <w:p>
+      <w:pPr>
+        <w:pStyle w:val="Code"/>
         <w:numPr>
-          <w:ilvl w:val="1"/>
+          <w:ilvl w:val="2"/>
           <w:numId w:val="1"/>
         </w:numPr>
         <w:rPr>
-          <w:rStyle w:val="SubtleEmphasis"/>
-          <w:rFonts w:ascii="Consolas" w:hAnsi="Consolas" w:cs="Consolas"/>
-          <w:color w:val="472CBB" w:themeColor="accent3" w:themeShade="BF"/>
-          <w:sz w:val="22"/>
-          <w:szCs w:val="22"/>
-        </w:rPr>
-      </w:pPr>
-      <w:r>
-        <w:rPr>
-          <w:rStyle w:val="SubtleEmphasis"/>
-          <w:rFonts w:ascii="Consolas" w:hAnsi="Consolas" w:cs="Consolas"/>
-          <w:color w:val="472CBB" w:themeColor="accent3" w:themeShade="BF"/>
-          <w:sz w:val="22"/>
-          <w:szCs w:val="22"/>
-        </w:rPr>
-        <w:t>git clone https://github.com/bujdeabogdan/git-cheatsheet.git</w:t>
+          <w:lang w:val="en-US"/>
+        </w:rPr>
+      </w:pPr>
+      <w:proofErr w:type="spellStart"/>
+      <w:r>
+        <w:rPr>
+          <w:lang w:val="en-US"/>
+        </w:rPr>
+        <w:t>git</w:t>
+      </w:r>
+      <w:proofErr w:type="spellEnd"/>
+      <w:r>
+        <w:rPr>
+          <w:lang w:val="en-US"/>
+        </w:rPr>
+        <w:t xml:space="preserve"> commit –m “bad commit”</w:t>
+      </w:r>
+    </w:p>
+    <w:p>
+      <w:pPr>
+        <w:pStyle w:val="Details"/>
+        <w:numPr>
+          <w:ilvl w:val="2"/>
+          <w:numId w:val="1"/>
+        </w:numPr>
+      </w:pPr>
+      <w:r>
+        <w:t>make your changes(create/update/delete files) and stage them</w:t>
+      </w:r>
+    </w:p>
+    <w:p>
+      <w:pPr>
+        <w:pStyle w:val="Code"/>
+        <w:numPr>
+          <w:ilvl w:val="3"/>
+          <w:numId w:val="1"/>
+        </w:numPr>
+        <w:rPr>
+          <w:lang w:val="en-US"/>
+        </w:rPr>
+      </w:pPr>
+      <w:proofErr w:type="spellStart"/>
+      <w:proofErr w:type="gramStart"/>
+      <w:r>
+        <w:rPr>
+          <w:lang w:val="en-US"/>
+        </w:rPr>
+        <w:t>git</w:t>
+      </w:r>
+      <w:proofErr w:type="spellEnd"/>
+      <w:proofErr w:type="gramEnd"/>
+      <w:r>
+        <w:rPr>
+          <w:lang w:val="en-US"/>
+        </w:rPr>
+        <w:t xml:space="preserve"> add .</w:t>
+      </w:r>
+    </w:p>
+    <w:p>
+      <w:pPr>
+        <w:pStyle w:val="Details"/>
+        <w:numPr>
+          <w:ilvl w:val="2"/>
+          <w:numId w:val="1"/>
+        </w:numPr>
+      </w:pPr>
+      <w:r>
+        <w:t>amend the commit</w:t>
+      </w:r>
+    </w:p>
+    <w:p>
+      <w:pPr>
+        <w:pStyle w:val="Code"/>
+        <w:numPr>
+          <w:ilvl w:val="3"/>
+          <w:numId w:val="1"/>
+        </w:numPr>
+        <w:rPr>
+          <w:lang w:val="en-US"/>
+        </w:rPr>
+      </w:pPr>
+      <w:proofErr w:type="spellStart"/>
+      <w:r>
+        <w:rPr>
+          <w:lang w:val="en-US"/>
+        </w:rPr>
+        <w:t>git</w:t>
+      </w:r>
+      <w:proofErr w:type="spellEnd"/>
+      <w:r>
+        <w:rPr>
+          <w:lang w:val="en-US"/>
+        </w:rPr>
+        <w:t xml:space="preserve"> commit –amend – m “new message”</w:t>
+      </w:r>
+    </w:p>
+    <w:p>
+      <w:pPr>
+        <w:pStyle w:val="Details"/>
+        <w:numPr>
+          <w:ilvl w:val="2"/>
+          <w:numId w:val="1"/>
+        </w:numPr>
+      </w:pPr>
+      <w:r>
+        <w:t>or if you don’t want to change the message</w:t>
+      </w:r>
+    </w:p>
+    <w:p>
+      <w:pPr>
+        <w:pStyle w:val="Code"/>
+        <w:numPr>
+          <w:ilvl w:val="3"/>
+          <w:numId w:val="1"/>
+        </w:numPr>
+        <w:rPr>
+          <w:lang w:val="en-US"/>
+        </w:rPr>
+      </w:pPr>
+      <w:proofErr w:type="spellStart"/>
+      <w:r>
+        <w:rPr>
+          <w:lang w:val="en-US"/>
+        </w:rPr>
+        <w:t>git</w:t>
+      </w:r>
+      <w:proofErr w:type="spellEnd"/>
+      <w:r>
+        <w:rPr>
+          <w:lang w:val="en-US"/>
+        </w:rPr>
+        <w:t xml:space="preserve"> commit –amend –no-edit</w:t>
       </w:r>
     </w:p>
     <w:p>
@@ -240,345 +1463,50 @@
           <w:lang w:val="en-US"/>
         </w:rPr>
       </w:pPr>
+      <w:bookmarkStart w:id="7" w:name="_Toc412071038"/>
+      <w:proofErr w:type="gramStart"/>
+      <w:r>
+        <w:rPr>
+          <w:lang w:val="en-US"/>
+        </w:rPr>
+        <w:t>ignore</w:t>
+      </w:r>
+      <w:proofErr w:type="gramEnd"/>
+      <w:r>
+        <w:rPr>
+          <w:lang w:val="en-US"/>
+        </w:rPr>
+        <w:t xml:space="preserve"> files</w:t>
+      </w:r>
+      <w:bookmarkEnd w:id="7"/>
+    </w:p>
+    <w:p>
+      <w:pPr>
+        <w:pStyle w:val="Details"/>
+      </w:pPr>
+      <w:r>
+        <w:t>when you want to ignore certain files or type of files, you can use .</w:t>
+      </w:r>
       <w:proofErr w:type="spellStart"/>
-      <w:proofErr w:type="gramStart"/>
-      <w:r>
-        <w:rPr>
-          <w:lang w:val="en-US"/>
-        </w:rPr>
-        <w:t>git</w:t>
+      <w:r>
+        <w:t>gitignore</w:t>
       </w:r>
       <w:proofErr w:type="spellEnd"/>
-      <w:proofErr w:type="gramEnd"/>
-      <w:r>
-        <w:rPr>
-          <w:lang w:val="en-US"/>
-        </w:rPr>
-        <w:t xml:space="preserve"> add</w:t>
-      </w:r>
-    </w:p>
-    <w:p>
-      <w:pPr>
-        <w:pStyle w:val="ListParagraph"/>
-        <w:numPr>
-          <w:ilvl w:val="1"/>
-          <w:numId w:val="1"/>
-        </w:numPr>
-        <w:rPr>
-          <w:lang w:val="en-US"/>
-        </w:rPr>
-      </w:pPr>
-      <w:r>
-        <w:rPr>
-          <w:lang w:val="en-US"/>
-        </w:rPr>
-        <w:t>adds file to staging area(prepare for commit)</w:t>
-      </w:r>
-    </w:p>
-    <w:p>
-      <w:pPr>
-        <w:pStyle w:val="ListParagraph"/>
-        <w:numPr>
-          <w:ilvl w:val="1"/>
-          <w:numId w:val="1"/>
-        </w:numPr>
-        <w:rPr>
-          <w:lang w:val="en-US"/>
-        </w:rPr>
-      </w:pPr>
-      <w:proofErr w:type="spellStart"/>
-      <w:r>
-        <w:rPr>
-          <w:lang w:val="en-US"/>
-        </w:rPr>
-        <w:t>git</w:t>
-      </w:r>
-      <w:proofErr w:type="spellEnd"/>
-      <w:r>
-        <w:rPr>
-          <w:lang w:val="en-US"/>
-        </w:rPr>
-        <w:t xml:space="preserve"> only commits files that are in the staging area, this way you can change many files but you can select which files to commit and which ones to not</w:t>
-      </w:r>
-    </w:p>
-    <w:p>
-      <w:pPr>
-        <w:pStyle w:val="ListParagraph"/>
-        <w:numPr>
-          <w:ilvl w:val="1"/>
-          <w:numId w:val="1"/>
-        </w:numPr>
-        <w:rPr>
-          <w:rStyle w:val="SubtleEmphasis"/>
-          <w:rFonts w:ascii="Consolas" w:hAnsi="Consolas" w:cs="Consolas"/>
-          <w:color w:val="755DD9" w:themeColor="accent3"/>
-          <w:sz w:val="24"/>
-          <w:szCs w:val="24"/>
-        </w:rPr>
-      </w:pPr>
-      <w:r>
-        <w:rPr>
-          <w:rStyle w:val="SubtleEmphasis"/>
-          <w:rFonts w:ascii="Consolas" w:hAnsi="Consolas" w:cs="Consolas"/>
-          <w:color w:val="755DD9" w:themeColor="accent3"/>
-          <w:sz w:val="24"/>
-          <w:szCs w:val="24"/>
-        </w:rPr>
-        <w:t>git add file.txt</w:t>
-      </w:r>
-    </w:p>
-    <w:p>
-      <w:pPr>
-        <w:pStyle w:val="Code"/>
-        <w:rPr>
-          <w:rStyle w:val="SubtleEmphasis"/>
-        </w:rPr>
-      </w:pPr>
-      <w:r>
-        <w:rPr>
-          <w:rStyle w:val="SubtleEmphasis"/>
-        </w:rPr>
-        <w:t xml:space="preserve">git add . </w:t>
-      </w:r>
-    </w:p>
-    <w:p>
-      <w:pPr>
-        <w:pStyle w:val="ListParagraph"/>
-        <w:numPr>
-          <w:ilvl w:val="2"/>
-          <w:numId w:val="1"/>
-        </w:numPr>
-        <w:rPr>
-          <w:lang w:val="en-US"/>
-        </w:rPr>
-      </w:pPr>
-      <w:r>
-        <w:rPr>
-          <w:lang w:val="en-US"/>
-        </w:rPr>
-        <w:t>this one adds all the files in the staging area</w:t>
-      </w:r>
-    </w:p>
-    <w:p>
-      <w:pPr>
-        <w:pStyle w:val="Heading2"/>
-        <w:numPr>
-          <w:ilvl w:val="0"/>
-          <w:numId w:val="4"/>
-        </w:numPr>
-      </w:pPr>
-      <w:r>
-        <w:t>git commit</w:t>
-      </w:r>
-    </w:p>
-    <w:p>
-      <w:pPr>
-        <w:pStyle w:val="ListParagraph"/>
-        <w:numPr>
-          <w:ilvl w:val="1"/>
-          <w:numId w:val="1"/>
-        </w:numPr>
-        <w:rPr>
-          <w:lang w:val="en-US"/>
-        </w:rPr>
-      </w:pPr>
-      <w:r>
-        <w:rPr>
-          <w:lang w:val="en-US"/>
-        </w:rPr>
-        <w:t>creates a snapshot of the repository</w:t>
-      </w:r>
-    </w:p>
-    <w:p>
-      <w:pPr>
-        <w:pStyle w:val="ListParagraph"/>
-        <w:numPr>
-          <w:ilvl w:val="1"/>
-          <w:numId w:val="1"/>
-        </w:numPr>
-        <w:rPr>
-          <w:lang w:val="en-US"/>
-        </w:rPr>
-      </w:pPr>
-      <w:r>
-        <w:rPr>
-          <w:lang w:val="en-US"/>
-        </w:rPr>
-        <w:t>saves the state of the files at a certain moment</w:t>
-      </w:r>
-    </w:p>
-    <w:p>
-      <w:pPr>
-        <w:pStyle w:val="ListParagraph"/>
-        <w:numPr>
-          <w:ilvl w:val="1"/>
-          <w:numId w:val="1"/>
-        </w:numPr>
-        <w:rPr>
-          <w:rStyle w:val="SubtleEmphasis"/>
-          <w:color w:val="755DD9" w:themeColor="accent3"/>
-        </w:rPr>
-      </w:pPr>
-      <w:r>
-        <w:rPr>
-          <w:rStyle w:val="SubtleEmphasis"/>
-          <w:color w:val="755DD9" w:themeColor="accent3"/>
-        </w:rPr>
-        <w:t>git commit –m “commit message”</w:t>
-      </w:r>
-    </w:p>
-    <w:p>
-      <w:pPr>
-        <w:pStyle w:val="ListParagraph"/>
-        <w:numPr>
-          <w:ilvl w:val="1"/>
-          <w:numId w:val="1"/>
-        </w:numPr>
-        <w:rPr>
-          <w:rStyle w:val="SubtleEmphasis"/>
-          <w:color w:val="755DD9" w:themeColor="accent3"/>
-        </w:rPr>
-      </w:pPr>
-      <w:r>
-        <w:rPr>
-          <w:rStyle w:val="SubtleEmphasis"/>
-          <w:color w:val="755DD9" w:themeColor="accent3"/>
-        </w:rPr>
-        <w:t>git commit –a –m “this commits all the files in the repository even if they are in the staging area or not”</w:t>
-      </w:r>
-    </w:p>
-    <w:p>
-      <w:pPr>
-        <w:pStyle w:val="Heading2"/>
-        <w:numPr>
-          <w:ilvl w:val="0"/>
-          <w:numId w:val="1"/>
-        </w:numPr>
-        <w:rPr>
-          <w:lang w:val="en-US"/>
-        </w:rPr>
-      </w:pPr>
-      <w:proofErr w:type="spellStart"/>
-      <w:proofErr w:type="gramStart"/>
-      <w:r>
-        <w:rPr>
-          <w:lang w:val="en-US"/>
-        </w:rPr>
-        <w:t>git</w:t>
-      </w:r>
-      <w:proofErr w:type="spellEnd"/>
-      <w:proofErr w:type="gramEnd"/>
-      <w:r>
-        <w:rPr>
-          <w:lang w:val="en-US"/>
-        </w:rPr>
-        <w:t xml:space="preserve"> </w:t>
-      </w:r>
-      <w:r>
-        <w:rPr>
-          <w:lang w:val="en-US"/>
-        </w:rPr>
-        <w:t>commit –amend</w:t>
-      </w:r>
-    </w:p>
-    <w:p>
-      <w:pPr>
-        <w:pStyle w:val="ListParagraph"/>
-        <w:numPr>
-          <w:ilvl w:val="1"/>
-          <w:numId w:val="1"/>
-        </w:numPr>
-        <w:rPr>
-          <w:lang w:val="en-US"/>
-        </w:rPr>
-      </w:pPr>
-      <w:r>
-        <w:rPr>
-          <w:lang w:val="en-US"/>
-        </w:rPr>
-        <w:t>useful when you made a commit but you want to include other changes in that commit</w:t>
-      </w:r>
-    </w:p>
-    <w:p>
-      <w:pPr>
-        <w:pStyle w:val="ListParagraph"/>
-        <w:numPr>
-          <w:ilvl w:val="1"/>
-          <w:numId w:val="1"/>
-        </w:numPr>
-        <w:rPr>
-          <w:lang w:val="en-US"/>
-        </w:rPr>
-      </w:pPr>
-      <w:r>
-        <w:rPr>
-          <w:lang w:val="en-US"/>
-        </w:rPr>
-        <w:t xml:space="preserve">let’s say you forgot to change the </w:t>
-      </w:r>
-      <w:proofErr w:type="spellStart"/>
-      <w:r>
-        <w:rPr>
-          <w:lang w:val="en-US"/>
-        </w:rPr>
-        <w:t>db</w:t>
-      </w:r>
-      <w:proofErr w:type="spellEnd"/>
-      <w:r>
-        <w:rPr>
-          <w:lang w:val="en-US"/>
-        </w:rPr>
-        <w:t xml:space="preserve"> </w:t>
-      </w:r>
-      <w:proofErr w:type="spellStart"/>
-      <w:r>
-        <w:rPr>
-          <w:lang w:val="en-US"/>
-        </w:rPr>
-        <w:t>ip</w:t>
-      </w:r>
-      <w:proofErr w:type="spellEnd"/>
-      <w:r>
-        <w:rPr>
-          <w:lang w:val="en-US"/>
-        </w:rPr>
-        <w:t xml:space="preserve"> from local to production, and you don’t want to make another commit, or you made a mistake in the commit message</w:t>
-      </w:r>
-    </w:p>
-    <w:p>
-      <w:pPr>
-        <w:pStyle w:val="ListParagraph"/>
-        <w:numPr>
-          <w:ilvl w:val="1"/>
-          <w:numId w:val="1"/>
-        </w:numPr>
-        <w:rPr>
-          <w:lang w:val="en-US"/>
-        </w:rPr>
-      </w:pPr>
-      <w:r>
-        <w:rPr>
-          <w:lang w:val="en-US"/>
-        </w:rPr>
-        <w:t>the flow is like this:</w:t>
-      </w:r>
-    </w:p>
-    <w:p>
-      <w:pPr>
-        <w:pStyle w:val="ListParagraph"/>
-        <w:numPr>
-          <w:ilvl w:val="2"/>
-          <w:numId w:val="1"/>
-        </w:numPr>
-        <w:rPr>
-          <w:lang w:val="en-US"/>
-        </w:rPr>
-      </w:pPr>
-      <w:r>
-        <w:rPr>
-          <w:lang w:val="en-US"/>
-        </w:rPr>
-        <w:t>you make the bad commit</w:t>
+    </w:p>
+    <w:p>
+      <w:pPr>
+        <w:pStyle w:val="Details"/>
+      </w:pPr>
+      <w:r>
+        <w:t>this is a file in the root of the repository, that contains the name/path/type of file(s) that you want to ignore</w:t>
+      </w:r>
+    </w:p>
+    <w:p>
+      <w:pPr>
+        <w:pStyle w:val="Details"/>
+      </w:pPr>
+      <w:r>
+        <w:t>here are some examples:</w:t>
       </w:r>
     </w:p>
     <w:p>
@@ -592,244 +1520,23 @@
           <w:lang w:val="en-US"/>
         </w:rPr>
       </w:pPr>
-      <w:proofErr w:type="spellStart"/>
-      <w:r>
-        <w:rPr>
-          <w:lang w:val="en-US"/>
-        </w:rPr>
-        <w:t>git</w:t>
-      </w:r>
-      <w:proofErr w:type="spellEnd"/>
-      <w:r>
-        <w:rPr>
-          <w:lang w:val="en-US"/>
-        </w:rPr>
-        <w:t xml:space="preserve"> commit –m “bad commit”</w:t>
-      </w:r>
-    </w:p>
-    <w:p>
-      <w:pPr>
-        <w:pStyle w:val="ListParagraph"/>
-        <w:numPr>
-          <w:ilvl w:val="2"/>
-          <w:numId w:val="1"/>
-        </w:numPr>
-        <w:rPr>
-          <w:lang w:val="en-US"/>
-        </w:rPr>
-      </w:pPr>
-      <w:r>
-        <w:rPr>
-          <w:lang w:val="en-US"/>
-        </w:rPr>
-        <w:t>make your changes(create/update/delete files) and stage them</w:t>
-      </w:r>
-    </w:p>
-    <w:p>
-      <w:pPr>
-        <w:pStyle w:val="Code"/>
+      <w:r>
+        <w:rPr>
+          <w:lang w:val="en-US"/>
+        </w:rPr>
+        <w:t>*.exe</w:t>
+      </w:r>
+    </w:p>
+    <w:p>
+      <w:pPr>
+        <w:pStyle w:val="Details"/>
         <w:numPr>
           <w:ilvl w:val="3"/>
           <w:numId w:val="1"/>
         </w:numPr>
-        <w:rPr>
-          <w:lang w:val="en-US"/>
-        </w:rPr>
-      </w:pPr>
-      <w:proofErr w:type="spellStart"/>
-      <w:proofErr w:type="gramStart"/>
-      <w:r>
-        <w:rPr>
-          <w:lang w:val="en-US"/>
-        </w:rPr>
-        <w:t>git</w:t>
-      </w:r>
-      <w:proofErr w:type="spellEnd"/>
-      <w:proofErr w:type="gramEnd"/>
-      <w:r>
-        <w:rPr>
-          <w:lang w:val="en-US"/>
-        </w:rPr>
-        <w:t xml:space="preserve"> add .</w:t>
-      </w:r>
-      <w:bookmarkStart w:id="0" w:name="_GoBack"/>
-      <w:bookmarkEnd w:id="0"/>
-    </w:p>
-    <w:p>
-      <w:pPr>
-        <w:pStyle w:val="ListParagraph"/>
-        <w:numPr>
-          <w:ilvl w:val="2"/>
-          <w:numId w:val="1"/>
-        </w:numPr>
-        <w:rPr>
-          <w:lang w:val="en-US"/>
-        </w:rPr>
-      </w:pPr>
-      <w:r>
-        <w:rPr>
-          <w:lang w:val="en-US"/>
-        </w:rPr>
-        <w:t>amend the commit</w:t>
-      </w:r>
-    </w:p>
-    <w:p>
-      <w:pPr>
-        <w:pStyle w:val="Code"/>
-        <w:numPr>
-          <w:ilvl w:val="3"/>
-          <w:numId w:val="1"/>
-        </w:numPr>
-        <w:rPr>
-          <w:lang w:val="en-US"/>
-        </w:rPr>
-      </w:pPr>
-      <w:proofErr w:type="spellStart"/>
-      <w:r>
-        <w:rPr>
-          <w:lang w:val="en-US"/>
-        </w:rPr>
-        <w:t>git</w:t>
-      </w:r>
-      <w:proofErr w:type="spellEnd"/>
-      <w:r>
-        <w:rPr>
-          <w:lang w:val="en-US"/>
-        </w:rPr>
-        <w:t xml:space="preserve"> commit –amend – m “new message”</w:t>
-      </w:r>
-    </w:p>
-    <w:p>
-      <w:pPr>
-        <w:pStyle w:val="ListParagraph"/>
-        <w:numPr>
-          <w:ilvl w:val="3"/>
-          <w:numId w:val="1"/>
-        </w:numPr>
-        <w:rPr>
-          <w:lang w:val="en-US"/>
-        </w:rPr>
-      </w:pPr>
-      <w:r>
-        <w:rPr>
-          <w:lang w:val="en-US"/>
-        </w:rPr>
-        <w:lastRenderedPageBreak/>
-        <w:t>or if you don’t want to change the message</w:t>
-      </w:r>
-    </w:p>
-    <w:p>
-      <w:pPr>
-        <w:pStyle w:val="Code"/>
-        <w:numPr>
-          <w:ilvl w:val="3"/>
-          <w:numId w:val="1"/>
-        </w:numPr>
-        <w:rPr>
-          <w:lang w:val="en-US"/>
-        </w:rPr>
-      </w:pPr>
-      <w:proofErr w:type="spellStart"/>
-      <w:r>
-        <w:rPr>
-          <w:lang w:val="en-US"/>
-        </w:rPr>
-        <w:t>git</w:t>
-      </w:r>
-      <w:proofErr w:type="spellEnd"/>
-      <w:r>
-        <w:rPr>
-          <w:lang w:val="en-US"/>
-        </w:rPr>
-        <w:t xml:space="preserve"> commit –amend –no-edit</w:t>
-      </w:r>
-    </w:p>
-    <w:p>
-      <w:pPr>
-        <w:pStyle w:val="Heading2"/>
-        <w:numPr>
-          <w:ilvl w:val="0"/>
-          <w:numId w:val="1"/>
-        </w:numPr>
-        <w:rPr>
-          <w:lang w:val="en-US"/>
-        </w:rPr>
-      </w:pPr>
-      <w:proofErr w:type="gramStart"/>
-      <w:r>
-        <w:rPr>
-          <w:lang w:val="en-US"/>
-        </w:rPr>
-        <w:t>ignore</w:t>
-      </w:r>
-      <w:proofErr w:type="gramEnd"/>
-      <w:r>
-        <w:rPr>
-          <w:lang w:val="en-US"/>
-        </w:rPr>
-        <w:t xml:space="preserve"> files</w:t>
-      </w:r>
-    </w:p>
-    <w:p>
-      <w:pPr>
-        <w:pStyle w:val="ListParagraph"/>
-        <w:numPr>
-          <w:ilvl w:val="1"/>
-          <w:numId w:val="1"/>
-        </w:numPr>
-        <w:rPr>
-          <w:lang w:val="en-US"/>
-        </w:rPr>
-      </w:pPr>
-      <w:r>
-        <w:rPr>
-          <w:lang w:val="en-US"/>
-        </w:rPr>
-        <w:t>when you want to ignore certain files or type of files, you can use .</w:t>
-      </w:r>
-      <w:proofErr w:type="spellStart"/>
-      <w:r>
-        <w:rPr>
-          <w:lang w:val="en-US"/>
-        </w:rPr>
-        <w:t>gitignore</w:t>
-      </w:r>
-      <w:proofErr w:type="spellEnd"/>
-    </w:p>
-    <w:p>
-      <w:pPr>
-        <w:pStyle w:val="ListParagraph"/>
-        <w:numPr>
-          <w:ilvl w:val="1"/>
-          <w:numId w:val="1"/>
-        </w:numPr>
-        <w:rPr>
-          <w:lang w:val="en-US"/>
-        </w:rPr>
-      </w:pPr>
-      <w:r>
-        <w:rPr>
-          <w:lang w:val="en-US"/>
-        </w:rPr>
-        <w:t>this is a file in the root of the repository, that contains the name/path/type of file(s) that you want to ignore</w:t>
-      </w:r>
-    </w:p>
-    <w:p>
-      <w:pPr>
-        <w:pStyle w:val="ListParagraph"/>
-        <w:numPr>
-          <w:ilvl w:val="1"/>
-          <w:numId w:val="1"/>
-        </w:numPr>
-        <w:rPr>
-          <w:lang w:val="en-US"/>
-        </w:rPr>
-      </w:pPr>
-      <w:r>
-        <w:rPr>
-          <w:lang w:val="en-US"/>
-        </w:rPr>
-        <w:t>here are some examples:</w:t>
+      </w:pPr>
+      <w:r>
+        <w:t>will ignore all exe files from all folders</w:t>
       </w:r>
     </w:p>
     <w:p>
@@ -843,29 +1550,33 @@
           <w:lang w:val="en-US"/>
         </w:rPr>
       </w:pPr>
-      <w:r>
-        <w:rPr>
-          <w:lang w:val="en-US"/>
-        </w:rPr>
-        <w:t>*.exe</w:t>
-      </w:r>
-    </w:p>
-    <w:p>
-      <w:pPr>
-        <w:pStyle w:val="ListParagraph"/>
+      <w:proofErr w:type="spellStart"/>
+      <w:r>
+        <w:rPr>
+          <w:lang w:val="en-US"/>
+        </w:rPr>
+        <w:t>file.tmp</w:t>
+      </w:r>
+      <w:proofErr w:type="spellEnd"/>
+    </w:p>
+    <w:p>
+      <w:pPr>
+        <w:pStyle w:val="Details"/>
         <w:numPr>
           <w:ilvl w:val="3"/>
           <w:numId w:val="1"/>
         </w:numPr>
-        <w:rPr>
-          <w:lang w:val="en-US"/>
-        </w:rPr>
-      </w:pPr>
-      <w:r>
-        <w:rPr>
-          <w:lang w:val="en-US"/>
-        </w:rPr>
-        <w:t>will ignore all exe files from all folders</w:t>
+      </w:pPr>
+      <w:r>
+        <w:t>will ignore the files named “</w:t>
+      </w:r>
+      <w:proofErr w:type="spellStart"/>
+      <w:r>
+        <w:t>file.tmp</w:t>
+      </w:r>
+      <w:proofErr w:type="spellEnd"/>
+      <w:r>
+        <w:t>”</w:t>
       </w:r>
     </w:p>
     <w:p>
@@ -879,80 +1590,22 @@
           <w:lang w:val="en-US"/>
         </w:rPr>
       </w:pPr>
-      <w:proofErr w:type="spellStart"/>
-      <w:r>
-        <w:rPr>
-          <w:lang w:val="en-US"/>
-        </w:rPr>
-        <w:t>file.tmp</w:t>
-      </w:r>
-      <w:proofErr w:type="spellEnd"/>
-    </w:p>
-    <w:p>
-      <w:pPr>
-        <w:pStyle w:val="ListParagraph"/>
+      <w:r>
+        <w:rPr>
+          <w:lang w:val="en-US"/>
+        </w:rPr>
+        <w:t>/bin/*.txt</w:t>
+      </w:r>
+    </w:p>
+    <w:p>
+      <w:pPr>
+        <w:pStyle w:val="Details"/>
         <w:numPr>
           <w:ilvl w:val="3"/>
           <w:numId w:val="1"/>
         </w:numPr>
-        <w:rPr>
-          <w:lang w:val="en-US"/>
-        </w:rPr>
-      </w:pPr>
-      <w:r>
-        <w:rPr>
-          <w:lang w:val="en-US"/>
-        </w:rPr>
-        <w:t>will ignore the files named “</w:t>
-      </w:r>
-      <w:proofErr w:type="spellStart"/>
-      <w:r>
-        <w:rPr>
-          <w:lang w:val="en-US"/>
-        </w:rPr>
-        <w:t>file.tmp</w:t>
-      </w:r>
-      <w:proofErr w:type="spellEnd"/>
-      <w:r>
-        <w:rPr>
-          <w:lang w:val="en-US"/>
-        </w:rPr>
-        <w:t>”</w:t>
-      </w:r>
-    </w:p>
-    <w:p>
-      <w:pPr>
-        <w:pStyle w:val="Code"/>
-        <w:numPr>
-          <w:ilvl w:val="2"/>
-          <w:numId w:val="1"/>
-        </w:numPr>
-        <w:rPr>
-          <w:lang w:val="en-US"/>
-        </w:rPr>
-      </w:pPr>
-      <w:r>
-        <w:rPr>
-          <w:lang w:val="en-US"/>
-        </w:rPr>
-        <w:t>/bin/*.txt</w:t>
-      </w:r>
-    </w:p>
-    <w:p>
-      <w:pPr>
-        <w:pStyle w:val="ListParagraph"/>
-        <w:numPr>
-          <w:ilvl w:val="3"/>
-          <w:numId w:val="1"/>
-        </w:numPr>
-        <w:rPr>
-          <w:lang w:val="en-US"/>
-        </w:rPr>
-      </w:pPr>
-      <w:r>
-        <w:rPr>
-          <w:lang w:val="en-US"/>
-        </w:rPr>
+      </w:pPr>
+      <w:r>
         <w:t>will ignore all the .txt files in the folder bin</w:t>
       </w:r>
     </w:p>
@@ -967,6 +1620,7 @@
           <w:lang w:val="en-US"/>
         </w:rPr>
       </w:pPr>
+      <w:bookmarkStart w:id="8" w:name="_Toc412071039"/>
       <w:proofErr w:type="gramStart"/>
       <w:r>
         <w:rPr>
@@ -981,28 +1635,16 @@
         </w:rPr>
         <w:t xml:space="preserve"> files</w:t>
       </w:r>
-    </w:p>
-    <w:p>
-      <w:pPr>
-        <w:pStyle w:val="ListParagraph"/>
-        <w:numPr>
-          <w:ilvl w:val="1"/>
-          <w:numId w:val="1"/>
-        </w:numPr>
-        <w:rPr>
-          <w:lang w:val="en-US"/>
-        </w:rPr>
-      </w:pPr>
-      <w:r>
-        <w:rPr>
-          <w:lang w:val="en-US"/>
-        </w:rPr>
+      <w:bookmarkEnd w:id="8"/>
+    </w:p>
+    <w:p>
+      <w:pPr>
+        <w:pStyle w:val="Details"/>
+      </w:pPr>
+      <w:r>
         <w:t>when you have to switch to another branch</w:t>
       </w:r>
       <w:r>
-        <w:rPr>
-          <w:lang w:val="en-US"/>
-        </w:rPr>
         <w:t>, instead of doing a commit to save the current state of the project, you can just stash the changed files</w:t>
       </w:r>
     </w:p>
@@ -1030,37 +1672,18 @@
     </w:p>
     <w:p>
       <w:pPr>
-        <w:pStyle w:val="ListParagraph"/>
-        <w:numPr>
-          <w:ilvl w:val="1"/>
-          <w:numId w:val="1"/>
-        </w:numPr>
-        <w:rPr>
-          <w:lang w:val="en-US"/>
-        </w:rPr>
-      </w:pPr>
-      <w:r>
-        <w:rPr>
-          <w:lang w:val="en-US"/>
-        </w:rPr>
+        <w:pStyle w:val="Details"/>
+      </w:pPr>
+      <w:r>
+        <w:lastRenderedPageBreak/>
         <w:t>after this, the files reset to the last commit and you can switch between branches</w:t>
       </w:r>
     </w:p>
     <w:p>
       <w:pPr>
-        <w:pStyle w:val="ListParagraph"/>
-        <w:numPr>
-          <w:ilvl w:val="1"/>
-          <w:numId w:val="1"/>
-        </w:numPr>
-        <w:rPr>
-          <w:lang w:val="en-US"/>
-        </w:rPr>
-      </w:pPr>
-      <w:r>
-        <w:rPr>
-          <w:lang w:val="en-US"/>
-        </w:rPr>
+        <w:pStyle w:val="Details"/>
+      </w:pPr>
+      <w:r>
         <w:t>when you go back to the last branch, use</w:t>
       </w:r>
     </w:p>
@@ -1088,37 +1711,17 @@
     </w:p>
     <w:p>
       <w:pPr>
-        <w:pStyle w:val="ListParagraph"/>
-        <w:numPr>
-          <w:ilvl w:val="1"/>
-          <w:numId w:val="1"/>
-        </w:numPr>
-        <w:rPr>
-          <w:lang w:val="en-US"/>
-        </w:rPr>
-      </w:pPr>
-      <w:r>
-        <w:rPr>
-          <w:lang w:val="en-US"/>
-        </w:rPr>
+        <w:pStyle w:val="Details"/>
+      </w:pPr>
+      <w:r>
         <w:t>you can create more than one stash, but remember that “apply” will use the latest one</w:t>
       </w:r>
     </w:p>
     <w:p>
       <w:pPr>
-        <w:pStyle w:val="ListParagraph"/>
-        <w:numPr>
-          <w:ilvl w:val="1"/>
-          <w:numId w:val="1"/>
-        </w:numPr>
-        <w:rPr>
-          <w:lang w:val="en-US"/>
-        </w:rPr>
-      </w:pPr>
-      <w:r>
-        <w:rPr>
-          <w:lang w:val="en-US"/>
-        </w:rPr>
+        <w:pStyle w:val="Details"/>
+      </w:pPr>
+      <w:r>
         <w:t>you can view the list with</w:t>
       </w:r>
     </w:p>
@@ -1162,19 +1765,9 @@
     </w:p>
     <w:p>
       <w:pPr>
-        <w:pStyle w:val="ListParagraph"/>
-        <w:numPr>
-          <w:ilvl w:val="1"/>
-          <w:numId w:val="1"/>
-        </w:numPr>
-        <w:rPr>
-          <w:lang w:val="en-US"/>
-        </w:rPr>
-      </w:pPr>
-      <w:r>
-        <w:rPr>
-          <w:lang w:val="en-US"/>
-        </w:rPr>
+        <w:pStyle w:val="Details"/>
+      </w:pPr>
+      <w:r>
         <w:t>you can remove the latest stash with</w:t>
       </w:r>
     </w:p>
@@ -1206,10 +1799,59 @@
     </w:p>
     <w:p>
       <w:pPr>
-        <w:rPr>
-          <w:lang w:val="en-US"/>
-        </w:rPr>
-      </w:pPr>
+        <w:pStyle w:val="Heading1"/>
+        <w:rPr>
+          <w:lang w:val="en-US"/>
+        </w:rPr>
+      </w:pPr>
+      <w:bookmarkStart w:id="9" w:name="_Toc412071040"/>
+      <w:r>
+        <w:rPr>
+          <w:lang w:val="en-US"/>
+        </w:rPr>
+        <w:t>Pull requests</w:t>
+      </w:r>
+      <w:r>
+        <w:rPr>
+          <w:lang w:val="en-US"/>
+        </w:rPr>
+        <w:t xml:space="preserve"> &amp; Forks</w:t>
+      </w:r>
+      <w:bookmarkEnd w:id="9"/>
+    </w:p>
+    <w:p>
+      <w:pPr>
+        <w:pStyle w:val="Details"/>
+        <w:numPr>
+          <w:ilvl w:val="0"/>
+          <w:numId w:val="1"/>
+        </w:numPr>
+      </w:pPr>
+      <w:hyperlink r:id="rId6" w:history="1">
+        <w:r>
+          <w:rPr>
+            <w:rStyle w:val="Hyperlink"/>
+          </w:rPr>
+          <w:t>https://help.github.com/articles/fork-a-repo/</w:t>
+        </w:r>
+      </w:hyperlink>
+    </w:p>
+    <w:p>
+      <w:pPr>
+        <w:pStyle w:val="Details"/>
+        <w:numPr>
+          <w:ilvl w:val="0"/>
+          <w:numId w:val="1"/>
+        </w:numPr>
+      </w:pPr>
+      <w:hyperlink r:id="rId7" w:history="1">
+        <w:r>
+          <w:rPr>
+            <w:rStyle w:val="Hyperlink"/>
+          </w:rPr>
+          <w:t>https://help.github.com/articles/using-pull-requests/</w:t>
+        </w:r>
+      </w:hyperlink>
     </w:p>
     <w:sectPr>
       <w:pgSz w:w="11906" w:h="16838"/>
@@ -1224,9 +1866,122 @@
 <file path=word/numbering.xml><?xml version="1.0" encoding="utf-8"?>
 <w:numbering xmlns:wpc="http://schemas.microsoft.com/office/word/2010/wordprocessingCanvas" xmlns:mc="http://schemas.openxmlformats.org/markup-compatibility/2006" xmlns:o="urn:schemas-microsoft-com:office:office" xmlns:r="http://schemas.openxmlformats.org/officeDocument/2006/relationships" xmlns:m="http://schemas.openxmlformats.org/officeDocument/2006/math" xmlns:v="urn:schemas-microsoft-com:vml" xmlns:wp14="http://schemas.microsoft.com/office/word/2010/wordprocessingDrawing" xmlns:wp="http://schemas.openxmlformats.org/drawingml/2006/wordprocessingDrawing" xmlns:w10="urn:schemas-microsoft-com:office:word" xmlns:w="http://schemas.openxmlformats.org/wordprocessingml/2006/main" xmlns:w14="http://schemas.microsoft.com/office/word/2010/wordml" xmlns:w15="http://schemas.microsoft.com/office/word/2012/wordml" xmlns:wpg="http://schemas.microsoft.com/office/word/2010/wordprocessingGroup" xmlns:wpi="http://schemas.microsoft.com/office/word/2010/wordprocessingInk" xmlns:wne="http://schemas.microsoft.com/office/word/2006/wordml" xmlns:wps="http://schemas.microsoft.com/office/word/2010/wordprocessingShape" mc:Ignorable="w14 w15 wp14">
   <w:abstractNum w:abstractNumId="0">
+    <w:nsid w:val="098F603F"/>
+    <w:multiLevelType w:val="hybridMultilevel"/>
+    <w:tmpl w:val="040A6428"/>
+    <w:lvl w:ilvl="0" w:tplc="04180001">
+      <w:start w:val="1"/>
+      <w:numFmt w:val="bullet"/>
+      <w:lvlText w:val=""/>
+      <w:lvlJc w:val="left"/>
+      <w:pPr>
+        <w:ind w:left="720" w:hanging="360"/>
+      </w:pPr>
+      <w:rPr>
+        <w:rFonts w:ascii="Symbol" w:hAnsi="Symbol" w:hint="default"/>
+      </w:rPr>
+    </w:lvl>
+    <w:lvl w:ilvl="1" w:tplc="0418000F">
+      <w:start w:val="1"/>
+      <w:numFmt w:val="decimal"/>
+      <w:lvlText w:val="%2."/>
+      <w:lvlJc w:val="left"/>
+      <w:pPr>
+        <w:ind w:left="1440" w:hanging="360"/>
+      </w:pPr>
+      <w:rPr>
+        <w:rFonts w:hint="default"/>
+      </w:rPr>
+    </w:lvl>
+    <w:lvl w:ilvl="2" w:tplc="04180005" w:tentative="1">
+      <w:start w:val="1"/>
+      <w:numFmt w:val="bullet"/>
+      <w:lvlText w:val=""/>
+      <w:lvlJc w:val="left"/>
+      <w:pPr>
+        <w:ind w:left="2160" w:hanging="360"/>
+      </w:pPr>
+      <w:rPr>
+        <w:rFonts w:ascii="Wingdings" w:hAnsi="Wingdings" w:hint="default"/>
+      </w:rPr>
+    </w:lvl>
+    <w:lvl w:ilvl="3" w:tplc="04180001" w:tentative="1">
+      <w:start w:val="1"/>
+      <w:numFmt w:val="bullet"/>
+      <w:lvlText w:val=""/>
+      <w:lvlJc w:val="left"/>
+      <w:pPr>
+        <w:ind w:left="2880" w:hanging="360"/>
+      </w:pPr>
+      <w:rPr>
+        <w:rFonts w:ascii="Symbol" w:hAnsi="Symbol" w:hint="default"/>
+      </w:rPr>
+    </w:lvl>
+    <w:lvl w:ilvl="4" w:tplc="04180003" w:tentative="1">
+      <w:start w:val="1"/>
+      <w:numFmt w:val="bullet"/>
+      <w:lvlText w:val="o"/>
+      <w:lvlJc w:val="left"/>
+      <w:pPr>
+        <w:ind w:left="3600" w:hanging="360"/>
+      </w:pPr>
+      <w:rPr>
+        <w:rFonts w:ascii="Courier New" w:hAnsi="Courier New" w:cs="Courier New" w:hint="default"/>
+      </w:rPr>
+    </w:lvl>
+    <w:lvl w:ilvl="5" w:tplc="04180005" w:tentative="1">
+      <w:start w:val="1"/>
+      <w:numFmt w:val="bullet"/>
+      <w:lvlText w:val=""/>
+      <w:lvlJc w:val="left"/>
+      <w:pPr>
+        <w:ind w:left="4320" w:hanging="360"/>
+      </w:pPr>
+      <w:rPr>
+        <w:rFonts w:ascii="Wingdings" w:hAnsi="Wingdings" w:hint="default"/>
+      </w:rPr>
+    </w:lvl>
+    <w:lvl w:ilvl="6" w:tplc="04180001" w:tentative="1">
+      <w:start w:val="1"/>
+      <w:numFmt w:val="bullet"/>
+      <w:lvlText w:val=""/>
+      <w:lvlJc w:val="left"/>
+      <w:pPr>
+        <w:ind w:left="5040" w:hanging="360"/>
+      </w:pPr>
+      <w:rPr>
+        <w:rFonts w:ascii="Symbol" w:hAnsi="Symbol" w:hint="default"/>
+      </w:rPr>
+    </w:lvl>
+    <w:lvl w:ilvl="7" w:tplc="04180003" w:tentative="1">
+      <w:start w:val="1"/>
+      <w:numFmt w:val="bullet"/>
+      <w:lvlText w:val="o"/>
+      <w:lvlJc w:val="left"/>
+      <w:pPr>
+        <w:ind w:left="5760" w:hanging="360"/>
+      </w:pPr>
+      <w:rPr>
+        <w:rFonts w:ascii="Courier New" w:hAnsi="Courier New" w:cs="Courier New" w:hint="default"/>
+      </w:rPr>
+    </w:lvl>
+    <w:lvl w:ilvl="8" w:tplc="04180005" w:tentative="1">
+      <w:start w:val="1"/>
+      <w:numFmt w:val="bullet"/>
+      <w:lvlText w:val=""/>
+      <w:lvlJc w:val="left"/>
+      <w:pPr>
+        <w:ind w:left="6480" w:hanging="360"/>
+      </w:pPr>
+      <w:rPr>
+        <w:rFonts w:ascii="Wingdings" w:hAnsi="Wingdings" w:hint="default"/>
+      </w:rPr>
+    </w:lvl>
+  </w:abstractNum>
+  <w:abstractNum w:abstractNumId="1">
     <w:nsid w:val="0BE9164F"/>
     <w:multiLevelType w:val="hybridMultilevel"/>
-    <w:tmpl w:val="891EAAA2"/>
+    <w:tmpl w:val="C29A2DF8"/>
     <w:lvl w:ilvl="0" w:tplc="9E909AFC">
       <w:start w:val="1"/>
       <w:numFmt w:val="bullet"/>
@@ -1240,10 +1995,10 @@
         <w:color w:val="000000" w:themeColor="text1"/>
       </w:rPr>
     </w:lvl>
-    <w:lvl w:ilvl="1" w:tplc="9C668670">
-      <w:start w:val="1"/>
-      <w:numFmt w:val="bullet"/>
-      <w:pStyle w:val="Code"/>
+    <w:lvl w:ilvl="1" w:tplc="3FB21BB2">
+      <w:start w:val="1"/>
+      <w:numFmt w:val="bullet"/>
+      <w:pStyle w:val="Details"/>
       <w:lvlText w:val=""/>
       <w:lvlJc w:val="left"/>
       <w:pPr>
@@ -1253,16 +2008,16 @@
         <w:rFonts w:ascii="Wingdings" w:hAnsi="Wingdings" w:hint="default"/>
       </w:rPr>
     </w:lvl>
-    <w:lvl w:ilvl="2" w:tplc="0418000F">
-      <w:start w:val="1"/>
-      <w:numFmt w:val="decimal"/>
-      <w:lvlText w:val="%3."/>
+    <w:lvl w:ilvl="2" w:tplc="04180001">
+      <w:start w:val="1"/>
+      <w:numFmt w:val="bullet"/>
+      <w:lvlText w:val=""/>
       <w:lvlJc w:val="left"/>
       <w:pPr>
         <w:ind w:left="2160" w:hanging="360"/>
       </w:pPr>
       <w:rPr>
-        <w:rFonts w:hint="default"/>
+        <w:rFonts w:ascii="Symbol" w:hAnsi="Symbol" w:hint="default"/>
       </w:rPr>
     </w:lvl>
     <w:lvl w:ilvl="3" w:tplc="04180001">
@@ -1338,7 +2093,7 @@
       </w:rPr>
     </w:lvl>
   </w:abstractNum>
-  <w:abstractNum w:abstractNumId="1">
+  <w:abstractNum w:abstractNumId="2">
     <w:nsid w:val="1482775B"/>
     <w:multiLevelType w:val="multilevel"/>
     <w:tmpl w:val="04720A88"/>
@@ -1424,7 +2179,7 @@
       </w:pPr>
     </w:lvl>
   </w:abstractNum>
-  <w:abstractNum w:abstractNumId="2">
+  <w:abstractNum w:abstractNumId="3">
     <w:nsid w:val="163357DD"/>
     <w:multiLevelType w:val="hybridMultilevel"/>
     <w:tmpl w:val="1F4E60CC"/>
@@ -1537,7 +2292,7 @@
       </w:rPr>
     </w:lvl>
   </w:abstractNum>
-  <w:abstractNum w:abstractNumId="3">
+  <w:abstractNum w:abstractNumId="4">
     <w:nsid w:val="1B0253D9"/>
     <w:multiLevelType w:val="hybridMultilevel"/>
     <w:tmpl w:val="C18A5E84"/>
@@ -1651,7 +2406,7 @@
       </w:rPr>
     </w:lvl>
   </w:abstractNum>
-  <w:abstractNum w:abstractNumId="4">
+  <w:abstractNum w:abstractNumId="5">
     <w:nsid w:val="3CFF51E6"/>
     <w:multiLevelType w:val="hybridMultilevel"/>
     <w:tmpl w:val="5AD651EE"/>
@@ -1765,7 +2520,7 @@
       </w:rPr>
     </w:lvl>
   </w:abstractNum>
-  <w:abstractNum w:abstractNumId="5">
+  <w:abstractNum w:abstractNumId="6">
     <w:nsid w:val="4E695C7A"/>
     <w:multiLevelType w:val="hybridMultilevel"/>
     <w:tmpl w:val="E2DEFED6"/>
@@ -1879,7 +2634,7 @@
       </w:rPr>
     </w:lvl>
   </w:abstractNum>
-  <w:abstractNum w:abstractNumId="6">
+  <w:abstractNum w:abstractNumId="7">
     <w:nsid w:val="5A510C8A"/>
     <w:multiLevelType w:val="hybridMultilevel"/>
     <w:tmpl w:val="1BC4B0F4"/>
@@ -1992,7 +2747,7 @@
       </w:rPr>
     </w:lvl>
   </w:abstractNum>
-  <w:abstractNum w:abstractNumId="7">
+  <w:abstractNum w:abstractNumId="8">
     <w:nsid w:val="606D77FA"/>
     <w:multiLevelType w:val="hybridMultilevel"/>
     <w:tmpl w:val="1ABE2BDE"/>
@@ -2105,56 +2860,176 @@
       </w:rPr>
     </w:lvl>
   </w:abstractNum>
+  <w:abstractNum w:abstractNumId="9">
+    <w:nsid w:val="7EBC44AD"/>
+    <w:multiLevelType w:val="hybridMultilevel"/>
+    <w:tmpl w:val="DE10B066"/>
+    <w:lvl w:ilvl="0" w:tplc="9E909AFC">
+      <w:start w:val="1"/>
+      <w:numFmt w:val="bullet"/>
+      <w:lvlText w:val=""/>
+      <w:lvlJc w:val="left"/>
+      <w:pPr>
+        <w:ind w:left="720" w:hanging="360"/>
+      </w:pPr>
+      <w:rPr>
+        <w:rFonts w:ascii="Symbol" w:hAnsi="Symbol" w:hint="default"/>
+        <w:color w:val="000000" w:themeColor="text1"/>
+      </w:rPr>
+    </w:lvl>
+    <w:lvl w:ilvl="1" w:tplc="3FB21BB2">
+      <w:start w:val="1"/>
+      <w:numFmt w:val="bullet"/>
+      <w:lvlText w:val=""/>
+      <w:lvlJc w:val="left"/>
+      <w:pPr>
+        <w:ind w:left="1440" w:hanging="360"/>
+      </w:pPr>
+      <w:rPr>
+        <w:rFonts w:ascii="Wingdings" w:hAnsi="Wingdings" w:hint="default"/>
+      </w:rPr>
+    </w:lvl>
+    <w:lvl w:ilvl="2" w:tplc="04180001">
+      <w:start w:val="1"/>
+      <w:numFmt w:val="bullet"/>
+      <w:lvlText w:val=""/>
+      <w:lvlJc w:val="left"/>
+      <w:pPr>
+        <w:ind w:left="2160" w:hanging="360"/>
+      </w:pPr>
+      <w:rPr>
+        <w:rFonts w:ascii="Symbol" w:hAnsi="Symbol" w:hint="default"/>
+      </w:rPr>
+    </w:lvl>
+    <w:lvl w:ilvl="3" w:tplc="04180001">
+      <w:start w:val="1"/>
+      <w:numFmt w:val="bullet"/>
+      <w:lvlText w:val=""/>
+      <w:lvlJc w:val="left"/>
+      <w:pPr>
+        <w:ind w:left="2880" w:hanging="360"/>
+      </w:pPr>
+      <w:rPr>
+        <w:rFonts w:ascii="Symbol" w:hAnsi="Symbol" w:hint="default"/>
+      </w:rPr>
+    </w:lvl>
+    <w:lvl w:ilvl="4" w:tplc="04180003" w:tentative="1">
+      <w:start w:val="1"/>
+      <w:numFmt w:val="bullet"/>
+      <w:lvlText w:val="o"/>
+      <w:lvlJc w:val="left"/>
+      <w:pPr>
+        <w:ind w:left="3600" w:hanging="360"/>
+      </w:pPr>
+      <w:rPr>
+        <w:rFonts w:ascii="Courier New" w:hAnsi="Courier New" w:cs="Courier New" w:hint="default"/>
+      </w:rPr>
+    </w:lvl>
+    <w:lvl w:ilvl="5" w:tplc="04180005" w:tentative="1">
+      <w:start w:val="1"/>
+      <w:numFmt w:val="bullet"/>
+      <w:lvlText w:val=""/>
+      <w:lvlJc w:val="left"/>
+      <w:pPr>
+        <w:ind w:left="4320" w:hanging="360"/>
+      </w:pPr>
+      <w:rPr>
+        <w:rFonts w:ascii="Wingdings" w:hAnsi="Wingdings" w:hint="default"/>
+      </w:rPr>
+    </w:lvl>
+    <w:lvl w:ilvl="6" w:tplc="04180001" w:tentative="1">
+      <w:start w:val="1"/>
+      <w:numFmt w:val="bullet"/>
+      <w:lvlText w:val=""/>
+      <w:lvlJc w:val="left"/>
+      <w:pPr>
+        <w:ind w:left="5040" w:hanging="360"/>
+      </w:pPr>
+      <w:rPr>
+        <w:rFonts w:ascii="Symbol" w:hAnsi="Symbol" w:hint="default"/>
+      </w:rPr>
+    </w:lvl>
+    <w:lvl w:ilvl="7" w:tplc="04180003" w:tentative="1">
+      <w:start w:val="1"/>
+      <w:numFmt w:val="bullet"/>
+      <w:lvlText w:val="o"/>
+      <w:lvlJc w:val="left"/>
+      <w:pPr>
+        <w:ind w:left="5760" w:hanging="360"/>
+      </w:pPr>
+      <w:rPr>
+        <w:rFonts w:ascii="Courier New" w:hAnsi="Courier New" w:cs="Courier New" w:hint="default"/>
+      </w:rPr>
+    </w:lvl>
+    <w:lvl w:ilvl="8" w:tplc="04180005" w:tentative="1">
+      <w:start w:val="1"/>
+      <w:numFmt w:val="bullet"/>
+      <w:lvlText w:val=""/>
+      <w:lvlJc w:val="left"/>
+      <w:pPr>
+        <w:ind w:left="6480" w:hanging="360"/>
+      </w:pPr>
+      <w:rPr>
+        <w:rFonts w:ascii="Wingdings" w:hAnsi="Wingdings" w:hint="default"/>
+      </w:rPr>
+    </w:lvl>
+  </w:abstractNum>
   <w:num w:numId="1">
-    <w:abstractNumId w:val="0"/>
+    <w:abstractNumId w:val="1"/>
   </w:num>
   <w:num w:numId="2">
+    <w:abstractNumId w:val="8"/>
+  </w:num>
+  <w:num w:numId="3">
+    <w:abstractNumId w:val="3"/>
+  </w:num>
+  <w:num w:numId="4">
     <w:abstractNumId w:val="7"/>
   </w:num>
-  <w:num w:numId="3">
+  <w:num w:numId="5">
+    <w:abstractNumId w:val="4"/>
+  </w:num>
+  <w:num w:numId="6">
     <w:abstractNumId w:val="2"/>
   </w:num>
-  <w:num w:numId="4">
+  <w:num w:numId="7">
+    <w:abstractNumId w:val="2"/>
+  </w:num>
+  <w:num w:numId="8">
+    <w:abstractNumId w:val="2"/>
+  </w:num>
+  <w:num w:numId="9">
+    <w:abstractNumId w:val="2"/>
+  </w:num>
+  <w:num w:numId="10">
+    <w:abstractNumId w:val="2"/>
+  </w:num>
+  <w:num w:numId="11">
+    <w:abstractNumId w:val="2"/>
+  </w:num>
+  <w:num w:numId="12">
+    <w:abstractNumId w:val="2"/>
+  </w:num>
+  <w:num w:numId="13">
+    <w:abstractNumId w:val="2"/>
+  </w:num>
+  <w:num w:numId="14">
+    <w:abstractNumId w:val="2"/>
+  </w:num>
+  <w:num w:numId="15">
+    <w:abstractNumId w:val="2"/>
+  </w:num>
+  <w:num w:numId="16">
+    <w:abstractNumId w:val="5"/>
+  </w:num>
+  <w:num w:numId="17">
     <w:abstractNumId w:val="6"/>
   </w:num>
-  <w:num w:numId="5">
-    <w:abstractNumId w:val="3"/>
+  <w:num w:numId="18">
+    <w:abstractNumId w:val="9"/>
   </w:num>
-  <w:num w:numId="6">
-    <w:abstractNumId w:val="1"/>
-  </w:num>
-  <w:num w:numId="7">
-    <w:abstractNumId w:val="1"/>
-  </w:num>
-  <w:num w:numId="8">
-    <w:abstractNumId w:val="1"/>
-  </w:num>
-  <w:num w:numId="9">
-    <w:abstractNumId w:val="1"/>
-  </w:num>
-  <w:num w:numId="10">
-    <w:abstractNumId w:val="1"/>
-  </w:num>
-  <w:num w:numId="11">
-    <w:abstractNumId w:val="1"/>
-  </w:num>
-  <w:num w:numId="12">
-    <w:abstractNumId w:val="1"/>
-  </w:num>
-  <w:num w:numId="13">
-    <w:abstractNumId w:val="1"/>
-  </w:num>
-  <w:num w:numId="14">
-    <w:abstractNumId w:val="1"/>
-  </w:num>
-  <w:num w:numId="15">
-    <w:abstractNumId w:val="1"/>
-  </w:num>
-  <w:num w:numId="16">
-    <w:abstractNumId w:val="4"/>
-  </w:num>
-  <w:num w:numId="17">
-    <w:abstractNumId w:val="5"/>
+  <w:num w:numId="19">
+    <w:abstractNumId w:val="0"/>
   </w:num>
 </w:numbering>
 </file>
@@ -3238,9 +4113,10 @@
     <w:rsid w:val="00C000C7"/>
     <w:pPr>
       <w:numPr>
-        <w:numId w:val="1"/>
+        <w:ilvl w:val="0"/>
       </w:numPr>
       <w:spacing w:after="0"/>
+      <w:ind w:left="1440" w:hanging="360"/>
     </w:pPr>
     <w:rPr>
       <w:rFonts w:ascii="Consolas" w:hAnsi="Consolas" w:cs="Consolas"/>
@@ -3268,6 +4144,36 @@
       <w:color w:val="755DD9" w:themeColor="accent3"/>
       <w:sz w:val="24"/>
       <w:szCs w:val="24"/>
+    </w:rPr>
+  </w:style>
+  <w:style w:type="paragraph" w:customStyle="1" w:styleId="Details">
+    <w:name w:val="Details"/>
+    <w:basedOn w:val="ListParagraph"/>
+    <w:link w:val="DetailsChar"/>
+    <w:qFormat/>
+    <w:rsid w:val="003D5215"/>
+    <w:pPr>
+      <w:numPr>
+        <w:ilvl w:val="1"/>
+        <w:numId w:val="1"/>
+      </w:numPr>
+      <w:spacing w:before="120" w:after="120"/>
+    </w:pPr>
+    <w:rPr>
+      <w:rFonts w:ascii="Open Sans Light" w:hAnsi="Open Sans Light"/>
+      <w:sz w:val="22"/>
+      <w:lang w:val="en-US"/>
+    </w:rPr>
+  </w:style>
+  <w:style w:type="character" w:customStyle="1" w:styleId="DetailsChar">
+    <w:name w:val="Details Char"/>
+    <w:basedOn w:val="ListParagraphChar"/>
+    <w:link w:val="Details"/>
+    <w:rsid w:val="003D5215"/>
+    <w:rPr>
+      <w:rFonts w:ascii="Open Sans Light" w:hAnsi="Open Sans Light"/>
+      <w:sz w:val="22"/>
+      <w:lang w:val="en-US"/>
     </w:rPr>
   </w:style>
 </w:styles>
@@ -3539,7 +4445,7 @@
 </file>
 
 <file path=customXml/itemProps1.xml><?xml version="1.0" encoding="utf-8"?>
-<ds:datastoreItem xmlns:ds="http://schemas.openxmlformats.org/officeDocument/2006/customXml" ds:itemID="{C9E0CEB6-B4A6-41ED-BF1D-0CEBA050BD83}">
+<ds:datastoreItem xmlns:ds="http://schemas.openxmlformats.org/officeDocument/2006/customXml" ds:itemID="{64F772E1-0200-49B2-AB0E-8A89EC04B0E8}">
   <ds:schemaRefs>
     <ds:schemaRef ds:uri="http://schemas.openxmlformats.org/officeDocument/2006/bibliography"/>
   </ds:schemaRefs>

</xml_diff>